<commit_message>
1.0.6  OTA package length change
</commit_message>
<xml_diff>
--- a/SDK说明文档.docx
+++ b/SDK说明文档.docx
@@ -525,7 +525,12 @@
       </w:sdtPr>
       <w:sdtEndPr>
         <w:rPr>
+          <w:rFonts w:ascii="宋体" w:hAnsi="宋体" w:eastAsia="宋体" w:cstheme="minorBidi"/>
           <w:b/>
+          <w:kern w:val="2"/>
+          <w:sz w:val="21"/>
+          <w:szCs w:val="24"/>
+          <w:lang w:val="en-US" w:eastAsia="zh-CN" w:bidi="ar-SA"/>
         </w:rPr>
       </w:sdtEndPr>
       <w:sdtContent>
@@ -2117,7 +2122,6 @@
           <w:lang w:val="en-US" w:eastAsia="zh-CN"/>
         </w:rPr>
       </w:pPr>
-      <w:bookmarkStart w:id="23" w:name="_GoBack"/>
       <w:r>
         <w:rPr>
           <w:rFonts w:hint="default" w:eastAsiaTheme="minorEastAsia"/>
@@ -2126,7 +2130,7 @@
           <w:lang w:val="en-US" w:eastAsia="zh-CN"/>
         </w:rPr>
         <w:object>
-          <v:shape id="_x0000_i1027" o:spt="75" type="#_x0000_t75" style="height:430.1pt;width:414.9pt;" o:ole="t" filled="f" o:preferrelative="t" stroked="f" coordsize="21600,21600">
+          <v:shape id="_x0000_i1025" o:spt="75" type="#_x0000_t75" style="height:430.1pt;width:414.9pt;" o:ole="t" filled="f" o:preferrelative="t" stroked="f" coordsize="21600,21600">
             <v:path/>
             <v:fill on="f" focussize="0,0"/>
             <v:stroke on="f"/>
@@ -2135,12 +2139,11 @@
             <w10:wrap type="none"/>
             <w10:anchorlock/>
           </v:shape>
-          <o:OLEObject Type="Embed" ProgID="Visio.Drawing.11" ShapeID="_x0000_i1027" DrawAspect="Content" ObjectID="_1468075725" r:id="rId6">
+          <o:OLEObject Type="Embed" ProgID="Visio.Drawing.11" ShapeID="_x0000_i1025" DrawAspect="Content" ObjectID="_1468075725" r:id="rId6">
             <o:LockedField>false</o:LockedField>
           </o:OLEObject>
         </w:object>
       </w:r>
-      <w:bookmarkEnd w:id="23"/>
       <w:r>
         <w:rPr>
           <w:rFonts w:hint="default" w:eastAsiaTheme="minorEastAsia"/>
@@ -2215,13 +2218,35 @@
           <w:szCs w:val="24"/>
           <w:lang w:val="en-US" w:eastAsia="zh-CN" w:bidi="ar-SA"/>
         </w:rPr>
-        <w:t xml:space="preserve">    bool bflag;                               //是否有效： true - 有效   0 - 无效</w:t>
+        <w:t xml:space="preserve">    bool bflag;                //是否有效： true - 有效   false - 无效</w:t>
       </w:r>
     </w:p>
     <w:p>
       <w:pPr>
         <w:ind w:firstLine="420" w:firstLineChars="0"/>
         <w:rPr>
+          <w:rFonts w:hint="eastAsia" w:asciiTheme="minorHAnsi" w:hAnsiTheme="minorHAnsi" w:eastAsiaTheme="minorEastAsia" w:cstheme="minorBidi"/>
+          <w:kern w:val="2"/>
+          <w:sz w:val="21"/>
+          <w:szCs w:val="24"/>
+          <w:lang w:val="en-US" w:eastAsia="zh-CN" w:bidi="ar-SA"/>
+        </w:rPr>
+      </w:pPr>
+      <w:r>
+        <w:rPr>
+          <w:rFonts w:hint="eastAsia" w:asciiTheme="minorHAnsi" w:hAnsiTheme="minorHAnsi" w:eastAsiaTheme="minorEastAsia" w:cstheme="minorBidi"/>
+          <w:kern w:val="2"/>
+          <w:sz w:val="21"/>
+          <w:szCs w:val="24"/>
+          <w:lang w:val="en-US" w:eastAsia="zh-CN" w:bidi="ar-SA"/>
+        </w:rPr>
+        <w:t xml:space="preserve">    bool bfiter;               //是否滤波:  true - 是     false - 否</w:t>
+      </w:r>
+    </w:p>
+    <w:p>
+      <w:pPr>
+        <w:ind w:firstLine="420" w:firstLineChars="0"/>
+        <w:rPr>
           <w:rFonts w:hint="default" w:asciiTheme="minorHAnsi" w:hAnsiTheme="minorHAnsi" w:eastAsiaTheme="minorEastAsia" w:cstheme="minorBidi"/>
           <w:kern w:val="2"/>
           <w:sz w:val="21"/>
@@ -2237,7 +2262,7 @@
           <w:szCs w:val="24"/>
           <w:lang w:val="en-US" w:eastAsia="zh-CN" w:bidi="ar-SA"/>
         </w:rPr>
-        <w:t xml:space="preserve">    float x;                </w:t>
+        <w:t xml:space="preserve">    float x;                   //x坐标</w:t>
       </w:r>
       <w:r>
         <w:rPr>
@@ -2247,7 +2272,29 @@
           <w:szCs w:val="24"/>
           <w:lang w:val="en-US" w:eastAsia="zh-CN" w:bidi="ar-SA"/>
         </w:rPr>
-        <w:tab/>
+        <w:t xml:space="preserve"> 单位毫米</w:t>
+      </w:r>
+    </w:p>
+    <w:p>
+      <w:pPr>
+        <w:ind w:firstLine="420" w:firstLineChars="0"/>
+        <w:rPr>
+          <w:rFonts w:hint="eastAsia" w:asciiTheme="minorHAnsi" w:hAnsiTheme="minorHAnsi" w:eastAsiaTheme="minorEastAsia" w:cstheme="minorBidi"/>
+          <w:kern w:val="2"/>
+          <w:sz w:val="21"/>
+          <w:szCs w:val="24"/>
+          <w:lang w:val="en-US" w:eastAsia="zh-CN" w:bidi="ar-SA"/>
+        </w:rPr>
+      </w:pPr>
+      <w:r>
+        <w:rPr>
+          <w:rFonts w:hint="eastAsia" w:asciiTheme="minorHAnsi" w:hAnsiTheme="minorHAnsi" w:eastAsiaTheme="minorEastAsia" w:cstheme="minorBidi"/>
+          <w:kern w:val="2"/>
+          <w:sz w:val="21"/>
+          <w:szCs w:val="24"/>
+          <w:lang w:val="en-US" w:eastAsia="zh-CN" w:bidi="ar-SA"/>
+        </w:rPr>
+        <w:t xml:space="preserve">    float y;                   </w:t>
       </w:r>
       <w:r>
         <w:rPr>
@@ -2257,7 +2304,17 @@
           <w:szCs w:val="24"/>
           <w:lang w:val="en-US" w:eastAsia="zh-CN" w:bidi="ar-SA"/>
         </w:rPr>
-        <w:tab/>
+        <w:t>/</w:t>
+      </w:r>
+      <w:r>
+        <w:rPr>
+          <w:rFonts w:hint="eastAsia" w:asciiTheme="minorHAnsi" w:hAnsiTheme="minorHAnsi" w:eastAsiaTheme="minorEastAsia" w:cstheme="minorBidi"/>
+          <w:kern w:val="2"/>
+          <w:sz w:val="21"/>
+          <w:szCs w:val="24"/>
+          <w:lang w:val="en-US" w:eastAsia="zh-CN" w:bidi="ar-SA"/>
+        </w:rPr>
+        <w:t>/y坐标</w:t>
       </w:r>
       <w:r>
         <w:rPr>
@@ -2267,7 +2324,29 @@
           <w:szCs w:val="24"/>
           <w:lang w:val="en-US" w:eastAsia="zh-CN" w:bidi="ar-SA"/>
         </w:rPr>
-        <w:tab/>
+        <w:t xml:space="preserve"> 单位毫米</w:t>
+      </w:r>
+    </w:p>
+    <w:p>
+      <w:pPr>
+        <w:ind w:firstLine="420" w:firstLineChars="0"/>
+        <w:rPr>
+          <w:rFonts w:hint="eastAsia" w:asciiTheme="minorHAnsi" w:hAnsiTheme="minorHAnsi" w:eastAsiaTheme="minorEastAsia" w:cstheme="minorBidi"/>
+          <w:kern w:val="2"/>
+          <w:sz w:val="21"/>
+          <w:szCs w:val="24"/>
+          <w:lang w:val="en-US" w:eastAsia="zh-CN" w:bidi="ar-SA"/>
+        </w:rPr>
+      </w:pPr>
+      <w:r>
+        <w:rPr>
+          <w:rFonts w:hint="eastAsia" w:asciiTheme="minorHAnsi" w:hAnsiTheme="minorHAnsi" w:eastAsiaTheme="minorEastAsia" w:cstheme="minorBidi"/>
+          <w:kern w:val="2"/>
+          <w:sz w:val="21"/>
+          <w:szCs w:val="24"/>
+          <w:lang w:val="en-US" w:eastAsia="zh-CN" w:bidi="ar-SA"/>
+        </w:rPr>
+        <w:t xml:space="preserve">    unsigned char quality;      </w:t>
       </w:r>
       <w:r>
         <w:rPr>
@@ -2277,8 +2356,274 @@
           <w:szCs w:val="24"/>
           <w:lang w:val="en-US" w:eastAsia="zh-CN" w:bidi="ar-SA"/>
         </w:rPr>
-        <w:tab/>
-      </w:r>
+        <w:t xml:space="preserve"> </w:t>
+      </w:r>
+      <w:r>
+        <w:rPr>
+          <w:rFonts w:hint="eastAsia" w:asciiTheme="minorHAnsi" w:hAnsiTheme="minorHAnsi" w:eastAsiaTheme="minorEastAsia" w:cstheme="minorBidi"/>
+          <w:kern w:val="2"/>
+          <w:sz w:val="21"/>
+          <w:szCs w:val="24"/>
+          <w:lang w:val="en-US" w:eastAsia="zh-CN" w:bidi="ar-SA"/>
+        </w:rPr>
+        <w:t>//亮度信息</w:t>
+      </w:r>
+    </w:p>
+    <w:p>
+      <w:pPr>
+        <w:ind w:firstLine="420" w:firstLineChars="0"/>
+        <w:rPr>
+          <w:rFonts w:hint="eastAsia" w:asciiTheme="minorHAnsi" w:hAnsiTheme="minorHAnsi" w:eastAsiaTheme="minorEastAsia" w:cstheme="minorBidi"/>
+          <w:kern w:val="2"/>
+          <w:sz w:val="21"/>
+          <w:szCs w:val="24"/>
+          <w:lang w:val="en-US" w:eastAsia="zh-CN" w:bidi="ar-SA"/>
+        </w:rPr>
+      </w:pPr>
+      <w:r>
+        <w:rPr>
+          <w:rFonts w:hint="eastAsia" w:asciiTheme="minorHAnsi" w:hAnsiTheme="minorHAnsi" w:eastAsiaTheme="minorEastAsia" w:cstheme="minorBidi"/>
+          <w:kern w:val="2"/>
+          <w:sz w:val="21"/>
+          <w:szCs w:val="24"/>
+          <w:lang w:val="en-US" w:eastAsia="zh-CN" w:bidi="ar-SA"/>
+        </w:rPr>
+        <w:t xml:space="preserve">    UINT8 row;                //每个激光点所在的行</w:t>
+      </w:r>
+    </w:p>
+    <w:p>
+      <w:pPr>
+        <w:ind w:firstLine="420" w:firstLineChars="0"/>
+        <w:rPr>
+          <w:rFonts w:hint="eastAsia" w:asciiTheme="minorHAnsi" w:hAnsiTheme="minorHAnsi" w:eastAsiaTheme="minorEastAsia" w:cstheme="minorBidi"/>
+          <w:kern w:val="2"/>
+          <w:sz w:val="21"/>
+          <w:szCs w:val="24"/>
+          <w:lang w:val="en-US" w:eastAsia="zh-CN" w:bidi="ar-SA"/>
+        </w:rPr>
+      </w:pPr>
+      <w:r>
+        <w:rPr>
+          <w:rFonts w:hint="eastAsia" w:asciiTheme="minorHAnsi" w:hAnsiTheme="minorHAnsi" w:eastAsiaTheme="minorEastAsia" w:cstheme="minorBidi"/>
+          <w:kern w:val="2"/>
+          <w:sz w:val="21"/>
+          <w:szCs w:val="24"/>
+          <w:lang w:val="en-US" w:eastAsia="zh-CN" w:bidi="ar-SA"/>
+        </w:rPr>
+        <w:t>}POINTDATA;</w:t>
+      </w:r>
+    </w:p>
+    <w:p>
+      <w:pPr>
+        <w:ind w:firstLine="420" w:firstLineChars="0"/>
+        <w:rPr>
+          <w:rFonts w:hint="eastAsia" w:asciiTheme="minorHAnsi" w:hAnsiTheme="minorHAnsi" w:eastAsiaTheme="minorEastAsia" w:cstheme="minorBidi"/>
+          <w:kern w:val="2"/>
+          <w:sz w:val="21"/>
+          <w:szCs w:val="24"/>
+          <w:lang w:val="en-US" w:eastAsia="zh-CN" w:bidi="ar-SA"/>
+        </w:rPr>
+      </w:pPr>
+    </w:p>
+    <w:p>
+      <w:pPr>
+        <w:ind w:firstLine="420" w:firstLineChars="0"/>
+        <w:rPr>
+          <w:rFonts w:hint="eastAsia" w:asciiTheme="minorHAnsi" w:hAnsiTheme="minorHAnsi" w:eastAsiaTheme="minorEastAsia" w:cstheme="minorBidi"/>
+          <w:kern w:val="2"/>
+          <w:sz w:val="21"/>
+          <w:szCs w:val="24"/>
+          <w:lang w:val="en-US" w:eastAsia="zh-CN" w:bidi="ar-SA"/>
+        </w:rPr>
+      </w:pPr>
+      <w:r>
+        <w:rPr>
+          <w:rFonts w:hint="eastAsia" w:asciiTheme="minorHAnsi" w:hAnsiTheme="minorHAnsi" w:eastAsiaTheme="minorEastAsia" w:cstheme="minorBidi"/>
+          <w:kern w:val="2"/>
+          <w:sz w:val="21"/>
+          <w:szCs w:val="24"/>
+          <w:lang w:val="en-US" w:eastAsia="zh-CN" w:bidi="ar-SA"/>
+        </w:rPr>
+        <w:t>typedef struct _OutputPoint</w:t>
+      </w:r>
+    </w:p>
+    <w:p>
+      <w:pPr>
+        <w:ind w:firstLine="420" w:firstLineChars="0"/>
+        <w:rPr>
+          <w:rFonts w:hint="eastAsia" w:asciiTheme="minorHAnsi" w:hAnsiTheme="minorHAnsi" w:eastAsiaTheme="minorEastAsia" w:cstheme="minorBidi"/>
+          <w:kern w:val="2"/>
+          <w:sz w:val="21"/>
+          <w:szCs w:val="24"/>
+          <w:lang w:val="en-US" w:eastAsia="zh-CN" w:bidi="ar-SA"/>
+        </w:rPr>
+      </w:pPr>
+      <w:r>
+        <w:rPr>
+          <w:rFonts w:hint="eastAsia" w:asciiTheme="minorHAnsi" w:hAnsiTheme="minorHAnsi" w:eastAsiaTheme="minorEastAsia" w:cstheme="minorBidi"/>
+          <w:kern w:val="2"/>
+          <w:sz w:val="21"/>
+          <w:szCs w:val="24"/>
+          <w:lang w:val="en-US" w:eastAsia="zh-CN" w:bidi="ar-SA"/>
+        </w:rPr>
+        <w:t>{</w:t>
+      </w:r>
+    </w:p>
+    <w:p>
+      <w:pPr>
+        <w:ind w:firstLine="420" w:firstLineChars="0"/>
+        <w:rPr>
+          <w:rFonts w:hint="eastAsia" w:asciiTheme="minorHAnsi" w:hAnsiTheme="minorHAnsi" w:eastAsiaTheme="minorEastAsia" w:cstheme="minorBidi"/>
+          <w:kern w:val="2"/>
+          <w:sz w:val="21"/>
+          <w:szCs w:val="24"/>
+          <w:lang w:val="en-US" w:eastAsia="zh-CN" w:bidi="ar-SA"/>
+        </w:rPr>
+      </w:pPr>
+      <w:r>
+        <w:rPr>
+          <w:rFonts w:hint="eastAsia" w:asciiTheme="minorHAnsi" w:hAnsiTheme="minorHAnsi" w:eastAsiaTheme="minorEastAsia" w:cstheme="minorBidi"/>
+          <w:kern w:val="2"/>
+          <w:sz w:val="21"/>
+          <w:szCs w:val="24"/>
+          <w:lang w:val="en-US" w:eastAsia="zh-CN" w:bidi="ar-SA"/>
+        </w:rPr>
+        <w:t xml:space="preserve">    UINT64 u64LocTimeStampS;                  //本地解析数据的时间戳</w:t>
+      </w:r>
+    </w:p>
+    <w:p>
+      <w:pPr>
+        <w:ind w:firstLine="420" w:firstLineChars="0"/>
+        <w:rPr>
+          <w:rFonts w:hint="eastAsia" w:asciiTheme="minorHAnsi" w:hAnsiTheme="minorHAnsi" w:eastAsiaTheme="minorEastAsia" w:cstheme="minorBidi"/>
+          <w:kern w:val="2"/>
+          <w:sz w:val="21"/>
+          <w:szCs w:val="24"/>
+          <w:lang w:val="en-US" w:eastAsia="zh-CN" w:bidi="ar-SA"/>
+        </w:rPr>
+      </w:pPr>
+      <w:r>
+        <w:rPr>
+          <w:rFonts w:hint="eastAsia" w:asciiTheme="minorHAnsi" w:hAnsiTheme="minorHAnsi" w:eastAsiaTheme="minorEastAsia" w:cstheme="minorBidi"/>
+          <w:kern w:val="2"/>
+          <w:sz w:val="21"/>
+          <w:szCs w:val="24"/>
+          <w:lang w:val="en-US" w:eastAsia="zh-CN" w:bidi="ar-SA"/>
+        </w:rPr>
+        <w:t xml:space="preserve">    UINT64 u64DeviceTimeStampS;                //设备的时间戳</w:t>
+      </w:r>
+    </w:p>
+    <w:p>
+      <w:pPr>
+        <w:ind w:firstLine="420" w:firstLineChars="0"/>
+        <w:rPr>
+          <w:rFonts w:hint="eastAsia" w:asciiTheme="minorHAnsi" w:hAnsiTheme="minorHAnsi" w:eastAsiaTheme="minorEastAsia" w:cstheme="minorBidi"/>
+          <w:kern w:val="2"/>
+          <w:sz w:val="21"/>
+          <w:szCs w:val="24"/>
+          <w:lang w:val="en-US" w:eastAsia="zh-CN" w:bidi="ar-SA"/>
+        </w:rPr>
+      </w:pPr>
+      <w:r>
+        <w:rPr>
+          <w:rFonts w:hint="eastAsia" w:asciiTheme="minorHAnsi" w:hAnsiTheme="minorHAnsi" w:eastAsiaTheme="minorEastAsia" w:cstheme="minorBidi"/>
+          <w:kern w:val="2"/>
+          <w:sz w:val="21"/>
+          <w:szCs w:val="24"/>
+          <w:lang w:val="en-US" w:eastAsia="zh-CN" w:bidi="ar-SA"/>
+        </w:rPr>
+        <w:t xml:space="preserve">    UINT64 u64ExposureTimeStamp;               //每帧开始曝光的时间戳</w:t>
+      </w:r>
+    </w:p>
+    <w:p>
+      <w:pPr>
+        <w:ind w:firstLine="420" w:firstLineChars="0"/>
+        <w:rPr>
+          <w:rFonts w:hint="eastAsia" w:asciiTheme="minorHAnsi" w:hAnsiTheme="minorHAnsi" w:eastAsiaTheme="minorEastAsia" w:cstheme="minorBidi"/>
+          <w:kern w:val="2"/>
+          <w:sz w:val="21"/>
+          <w:szCs w:val="24"/>
+          <w:lang w:val="en-US" w:eastAsia="zh-CN" w:bidi="ar-SA"/>
+        </w:rPr>
+      </w:pPr>
+      <w:r>
+        <w:rPr>
+          <w:rFonts w:hint="eastAsia" w:asciiTheme="minorHAnsi" w:hAnsiTheme="minorHAnsi" w:eastAsiaTheme="minorEastAsia" w:cstheme="minorBidi"/>
+          <w:kern w:val="2"/>
+          <w:sz w:val="21"/>
+          <w:szCs w:val="24"/>
+          <w:lang w:val="en-US" w:eastAsia="zh-CN" w:bidi="ar-SA"/>
+        </w:rPr>
+        <w:t xml:space="preserve">    UINT8 uaddr;                               //设备地址</w:t>
+      </w:r>
+    </w:p>
+    <w:p>
+      <w:pPr>
+        <w:ind w:firstLine="420" w:firstLineChars="0"/>
+        <w:rPr>
+          <w:rFonts w:hint="eastAsia" w:asciiTheme="minorHAnsi" w:hAnsiTheme="minorHAnsi" w:eastAsiaTheme="minorEastAsia" w:cstheme="minorBidi"/>
+          <w:kern w:val="2"/>
+          <w:sz w:val="21"/>
+          <w:szCs w:val="24"/>
+          <w:lang w:val="en-US" w:eastAsia="zh-CN" w:bidi="ar-SA"/>
+        </w:rPr>
+      </w:pPr>
+      <w:r>
+        <w:rPr>
+          <w:rFonts w:hint="eastAsia" w:asciiTheme="minorHAnsi" w:hAnsiTheme="minorHAnsi" w:eastAsiaTheme="minorEastAsia" w:cstheme="minorBidi"/>
+          <w:kern w:val="2"/>
+          <w:sz w:val="21"/>
+          <w:szCs w:val="24"/>
+          <w:lang w:val="en-US" w:eastAsia="zh-CN" w:bidi="ar-SA"/>
+        </w:rPr>
+        <w:t xml:space="preserve">    std::vector&lt;POINTDATA&gt; Point;                 //一帧的点云数据</w:t>
+      </w:r>
+    </w:p>
+    <w:p>
+      <w:pPr>
+        <w:ind w:firstLine="420" w:firstLineChars="0"/>
+        <w:rPr>
+          <w:rFonts w:hint="eastAsia" w:asciiTheme="minorHAnsi" w:hAnsiTheme="minorHAnsi" w:eastAsiaTheme="minorEastAsia" w:cstheme="minorBidi"/>
+          <w:kern w:val="2"/>
+          <w:sz w:val="21"/>
+          <w:szCs w:val="24"/>
+          <w:lang w:val="en-US" w:eastAsia="zh-CN" w:bidi="ar-SA"/>
+        </w:rPr>
+      </w:pPr>
+      <w:r>
+        <w:rPr>
+          <w:rFonts w:hint="eastAsia" w:asciiTheme="minorHAnsi" w:hAnsiTheme="minorHAnsi" w:eastAsiaTheme="minorEastAsia" w:cstheme="minorBidi"/>
+          <w:kern w:val="2"/>
+          <w:sz w:val="21"/>
+          <w:szCs w:val="24"/>
+          <w:lang w:val="en-US" w:eastAsia="zh-CN" w:bidi="ar-SA"/>
+        </w:rPr>
+        <w:t>}stOutputPoint;</w:t>
+      </w:r>
+    </w:p>
+    <w:p>
+      <w:pPr>
+        <w:ind w:firstLine="420" w:firstLineChars="0"/>
+        <w:rPr>
+          <w:rFonts w:hint="eastAsia" w:asciiTheme="minorHAnsi" w:hAnsiTheme="minorHAnsi" w:eastAsiaTheme="minorEastAsia" w:cstheme="minorBidi"/>
+          <w:kern w:val="2"/>
+          <w:sz w:val="21"/>
+          <w:szCs w:val="24"/>
+          <w:lang w:val="en-US" w:eastAsia="zh-CN" w:bidi="ar-SA"/>
+        </w:rPr>
+      </w:pPr>
+    </w:p>
+    <w:p>
+      <w:pPr>
+        <w:ind w:firstLine="420" w:firstLineChars="0"/>
+        <w:rPr>
+          <w:rFonts w:hint="default" w:asciiTheme="minorHAnsi" w:hAnsiTheme="minorHAnsi" w:eastAsiaTheme="minorEastAsia" w:cstheme="minorBidi"/>
+          <w:kern w:val="2"/>
+          <w:sz w:val="21"/>
+          <w:szCs w:val="24"/>
+          <w:lang w:val="en-US" w:eastAsia="zh-CN" w:bidi="ar-SA"/>
+        </w:rPr>
+      </w:pPr>
       <w:r>
         <w:rPr>
           <w:rFonts w:hint="eastAsia" w:cstheme="minorBidi"/>
@@ -2287,7 +2632,51 @@
           <w:szCs w:val="24"/>
           <w:lang w:val="en-US" w:eastAsia="zh-CN" w:bidi="ar-SA"/>
         </w:rPr>
-        <w:tab/>
+        <w:t>//设备信息</w:t>
+      </w:r>
+    </w:p>
+    <w:p>
+      <w:pPr>
+        <w:ind w:firstLine="420" w:firstLineChars="0"/>
+        <w:rPr>
+          <w:rFonts w:hint="eastAsia" w:asciiTheme="minorHAnsi" w:hAnsiTheme="minorHAnsi" w:eastAsiaTheme="minorEastAsia" w:cstheme="minorBidi"/>
+          <w:kern w:val="2"/>
+          <w:sz w:val="21"/>
+          <w:szCs w:val="24"/>
+          <w:lang w:val="en-US" w:eastAsia="zh-CN" w:bidi="ar-SA"/>
+        </w:rPr>
+      </w:pPr>
+      <w:r>
+        <w:rPr>
+          <w:rFonts w:hint="eastAsia" w:asciiTheme="minorHAnsi" w:hAnsiTheme="minorHAnsi" w:eastAsiaTheme="minorEastAsia" w:cstheme="minorBidi"/>
+          <w:kern w:val="2"/>
+          <w:sz w:val="21"/>
+          <w:szCs w:val="24"/>
+          <w:lang w:val="en-US" w:eastAsia="zh-CN" w:bidi="ar-SA"/>
+        </w:rPr>
+        <w:t>typedef struct _deviceInfo{</w:t>
+      </w:r>
+    </w:p>
+    <w:p>
+      <w:pPr>
+        <w:ind w:firstLine="420" w:firstLineChars="0"/>
+        <w:rPr>
+          <w:rFonts w:hint="eastAsia" w:asciiTheme="minorHAnsi" w:hAnsiTheme="minorHAnsi" w:eastAsiaTheme="minorEastAsia" w:cstheme="minorBidi"/>
+          <w:kern w:val="2"/>
+          <w:sz w:val="21"/>
+          <w:szCs w:val="24"/>
+          <w:lang w:val="en-US" w:eastAsia="zh-CN" w:bidi="ar-SA"/>
+        </w:rPr>
+      </w:pPr>
+      <w:r>
+        <w:rPr>
+          <w:rFonts w:hint="eastAsia" w:asciiTheme="minorHAnsi" w:hAnsiTheme="minorHAnsi" w:eastAsiaTheme="minorEastAsia" w:cstheme="minorBidi"/>
+          <w:kern w:val="2"/>
+          <w:sz w:val="21"/>
+          <w:szCs w:val="24"/>
+          <w:lang w:val="en-US" w:eastAsia="zh-CN" w:bidi="ar-SA"/>
+        </w:rPr>
+        <w:t xml:space="preserve">    UINT8 addr;      </w:t>
       </w:r>
       <w:r>
         <w:rPr>
@@ -2297,29 +2686,69 @@
           <w:szCs w:val="24"/>
           <w:lang w:val="en-US" w:eastAsia="zh-CN" w:bidi="ar-SA"/>
         </w:rPr>
-        <w:t xml:space="preserve"> //横坐标距离，单位毫米</w:t>
+        <w:tab/>
+      </w:r>
+      <w:r>
+        <w:rPr>
+          <w:rFonts w:hint="eastAsia" w:cstheme="minorBidi"/>
+          <w:kern w:val="2"/>
+          <w:sz w:val="21"/>
+          <w:szCs w:val="24"/>
+          <w:lang w:val="en-US" w:eastAsia="zh-CN" w:bidi="ar-SA"/>
+        </w:rPr>
+        <w:tab/>
+      </w:r>
+      <w:r>
+        <w:rPr>
+          <w:rFonts w:hint="eastAsia" w:cstheme="minorBidi"/>
+          <w:kern w:val="2"/>
+          <w:sz w:val="21"/>
+          <w:szCs w:val="24"/>
+          <w:lang w:val="en-US" w:eastAsia="zh-CN" w:bidi="ar-SA"/>
+        </w:rPr>
+        <w:tab/>
+      </w:r>
+      <w:r>
+        <w:rPr>
+          <w:rFonts w:hint="eastAsia" w:cstheme="minorBidi"/>
+          <w:kern w:val="2"/>
+          <w:sz w:val="21"/>
+          <w:szCs w:val="24"/>
+          <w:lang w:val="en-US" w:eastAsia="zh-CN" w:bidi="ar-SA"/>
+        </w:rPr>
+        <w:tab/>
+      </w:r>
+      <w:r>
+        <w:rPr>
+          <w:rFonts w:hint="eastAsia" w:asciiTheme="minorHAnsi" w:hAnsiTheme="minorHAnsi" w:eastAsiaTheme="minorEastAsia" w:cstheme="minorBidi"/>
+          <w:kern w:val="2"/>
+          <w:sz w:val="21"/>
+          <w:szCs w:val="24"/>
+          <w:lang w:val="en-US" w:eastAsia="zh-CN" w:bidi="ar-SA"/>
+        </w:rPr>
+        <w:t>//设备地址</w:t>
       </w:r>
     </w:p>
     <w:p>
       <w:pPr>
         <w:ind w:firstLine="420" w:firstLineChars="0"/>
         <w:rPr>
-          <w:rFonts w:hint="default" w:asciiTheme="minorHAnsi" w:hAnsiTheme="minorHAnsi" w:eastAsiaTheme="minorEastAsia" w:cstheme="minorBidi"/>
-          <w:kern w:val="2"/>
-          <w:sz w:val="21"/>
-          <w:szCs w:val="24"/>
-          <w:lang w:val="en-US" w:eastAsia="zh-CN" w:bidi="ar-SA"/>
-        </w:rPr>
-      </w:pPr>
-      <w:r>
-        <w:rPr>
-          <w:rFonts w:hint="eastAsia" w:asciiTheme="minorHAnsi" w:hAnsiTheme="minorHAnsi" w:eastAsiaTheme="minorEastAsia" w:cstheme="minorBidi"/>
-          <w:kern w:val="2"/>
-          <w:sz w:val="21"/>
-          <w:szCs w:val="24"/>
-          <w:lang w:val="en-US" w:eastAsia="zh-CN" w:bidi="ar-SA"/>
-        </w:rPr>
-        <w:t xml:space="preserve">    float y;</w:t>
+          <w:rFonts w:hint="eastAsia" w:asciiTheme="minorHAnsi" w:hAnsiTheme="minorHAnsi" w:eastAsiaTheme="minorEastAsia" w:cstheme="minorBidi"/>
+          <w:kern w:val="2"/>
+          <w:sz w:val="21"/>
+          <w:szCs w:val="24"/>
+          <w:lang w:val="en-US" w:eastAsia="zh-CN" w:bidi="ar-SA"/>
+        </w:rPr>
+      </w:pPr>
+      <w:r>
+        <w:rPr>
+          <w:rFonts w:hint="eastAsia" w:asciiTheme="minorHAnsi" w:hAnsiTheme="minorHAnsi" w:eastAsiaTheme="minorEastAsia" w:cstheme="minorBidi"/>
+          <w:kern w:val="2"/>
+          <w:sz w:val="21"/>
+          <w:szCs w:val="24"/>
+          <w:lang w:val="en-US" w:eastAsia="zh-CN" w:bidi="ar-SA"/>
+        </w:rPr>
+        <w:t xml:space="preserve">    std::string factoryInfo;       </w:t>
       </w:r>
       <w:r>
         <w:rPr>
@@ -2333,6 +2762,38 @@
       </w:r>
       <w:r>
         <w:rPr>
+          <w:rFonts w:hint="eastAsia" w:asciiTheme="minorHAnsi" w:hAnsiTheme="minorHAnsi" w:eastAsiaTheme="minorEastAsia" w:cstheme="minorBidi"/>
+          <w:kern w:val="2"/>
+          <w:sz w:val="21"/>
+          <w:szCs w:val="24"/>
+          <w:lang w:val="en-US" w:eastAsia="zh-CN" w:bidi="ar-SA"/>
+        </w:rPr>
+        <w:t>//厂家信息</w:t>
+      </w:r>
+    </w:p>
+    <w:p>
+      <w:pPr>
+        <w:ind w:firstLine="420" w:firstLineChars="0"/>
+        <w:rPr>
+          <w:rFonts w:hint="eastAsia" w:asciiTheme="minorHAnsi" w:hAnsiTheme="minorHAnsi" w:eastAsiaTheme="minorEastAsia" w:cstheme="minorBidi"/>
+          <w:kern w:val="2"/>
+          <w:sz w:val="21"/>
+          <w:szCs w:val="24"/>
+          <w:lang w:val="en-US" w:eastAsia="zh-CN" w:bidi="ar-SA"/>
+        </w:rPr>
+      </w:pPr>
+      <w:r>
+        <w:rPr>
+          <w:rFonts w:hint="eastAsia" w:asciiTheme="minorHAnsi" w:hAnsiTheme="minorHAnsi" w:eastAsiaTheme="minorEastAsia" w:cstheme="minorBidi"/>
+          <w:kern w:val="2"/>
+          <w:sz w:val="21"/>
+          <w:szCs w:val="24"/>
+          <w:lang w:val="en-US" w:eastAsia="zh-CN" w:bidi="ar-SA"/>
+        </w:rPr>
+        <w:t xml:space="preserve">    std::string productName;       </w:t>
+      </w:r>
+      <w:r>
+        <w:rPr>
           <w:rFonts w:hint="eastAsia" w:cstheme="minorBidi"/>
           <w:kern w:val="2"/>
           <w:sz w:val="21"/>
@@ -2343,6 +2804,38 @@
       </w:r>
       <w:r>
         <w:rPr>
+          <w:rFonts w:hint="eastAsia" w:asciiTheme="minorHAnsi" w:hAnsiTheme="minorHAnsi" w:eastAsiaTheme="minorEastAsia" w:cstheme="minorBidi"/>
+          <w:kern w:val="2"/>
+          <w:sz w:val="21"/>
+          <w:szCs w:val="24"/>
+          <w:lang w:val="en-US" w:eastAsia="zh-CN" w:bidi="ar-SA"/>
+        </w:rPr>
+        <w:t xml:space="preserve">//产品名称    </w:t>
+      </w:r>
+    </w:p>
+    <w:p>
+      <w:pPr>
+        <w:ind w:firstLine="420" w:firstLineChars="0"/>
+        <w:rPr>
+          <w:rFonts w:hint="eastAsia" w:asciiTheme="minorHAnsi" w:hAnsiTheme="minorHAnsi" w:eastAsiaTheme="minorEastAsia" w:cstheme="minorBidi"/>
+          <w:kern w:val="2"/>
+          <w:sz w:val="21"/>
+          <w:szCs w:val="24"/>
+          <w:lang w:val="en-US" w:eastAsia="zh-CN" w:bidi="ar-SA"/>
+        </w:rPr>
+      </w:pPr>
+      <w:r>
+        <w:rPr>
+          <w:rFonts w:hint="eastAsia" w:asciiTheme="minorHAnsi" w:hAnsiTheme="minorHAnsi" w:eastAsiaTheme="minorEastAsia" w:cstheme="minorBidi"/>
+          <w:kern w:val="2"/>
+          <w:sz w:val="21"/>
+          <w:szCs w:val="24"/>
+          <w:lang w:val="en-US" w:eastAsia="zh-CN" w:bidi="ar-SA"/>
+        </w:rPr>
+        <w:t xml:space="preserve">    std::string firmwareVersion;</w:t>
+      </w:r>
+      <w:r>
+        <w:rPr>
           <w:rFonts w:hint="eastAsia" w:cstheme="minorBidi"/>
           <w:kern w:val="2"/>
           <w:sz w:val="21"/>
@@ -2363,13 +2856,55 @@
       </w:r>
       <w:r>
         <w:rPr>
+          <w:rFonts w:hint="eastAsia" w:asciiTheme="minorHAnsi" w:hAnsiTheme="minorHAnsi" w:eastAsiaTheme="minorEastAsia" w:cstheme="minorBidi"/>
+          <w:kern w:val="2"/>
+          <w:sz w:val="21"/>
+          <w:szCs w:val="24"/>
+          <w:lang w:val="en-US" w:eastAsia="zh-CN" w:bidi="ar-SA"/>
+        </w:rPr>
+        <w:t xml:space="preserve">//固件版本号 </w:t>
+      </w:r>
+    </w:p>
+    <w:p>
+      <w:pPr>
+        <w:ind w:firstLine="420" w:firstLineChars="0"/>
+        <w:rPr>
+          <w:rFonts w:hint="eastAsia" w:asciiTheme="minorHAnsi" w:hAnsiTheme="minorHAnsi" w:eastAsiaTheme="minorEastAsia" w:cstheme="minorBidi"/>
+          <w:kern w:val="2"/>
+          <w:sz w:val="21"/>
+          <w:szCs w:val="24"/>
+          <w:lang w:val="en-US" w:eastAsia="zh-CN" w:bidi="ar-SA"/>
+        </w:rPr>
+      </w:pPr>
+      <w:r>
+        <w:rPr>
+          <w:rFonts w:hint="eastAsia" w:asciiTheme="minorHAnsi" w:hAnsiTheme="minorHAnsi" w:eastAsiaTheme="minorEastAsia" w:cstheme="minorBidi"/>
+          <w:kern w:val="2"/>
+          <w:sz w:val="21"/>
+          <w:szCs w:val="24"/>
+          <w:lang w:val="en-US" w:eastAsia="zh-CN" w:bidi="ar-SA"/>
+        </w:rPr>
+        <w:t xml:space="preserve">    std::string device</w:t>
+      </w:r>
+      <w:r>
+        <w:rPr>
           <w:rFonts w:hint="eastAsia" w:cstheme="minorBidi"/>
           <w:kern w:val="2"/>
           <w:sz w:val="21"/>
           <w:szCs w:val="24"/>
           <w:lang w:val="en-US" w:eastAsia="zh-CN" w:bidi="ar-SA"/>
         </w:rPr>
-        <w:tab/>
+        <w:t>SN</w:t>
+      </w:r>
+      <w:r>
+        <w:rPr>
+          <w:rFonts w:hint="eastAsia" w:asciiTheme="minorHAnsi" w:hAnsiTheme="minorHAnsi" w:eastAsiaTheme="minorEastAsia" w:cstheme="minorBidi"/>
+          <w:kern w:val="2"/>
+          <w:sz w:val="21"/>
+          <w:szCs w:val="24"/>
+          <w:lang w:val="en-US" w:eastAsia="zh-CN" w:bidi="ar-SA"/>
+        </w:rPr>
+        <w:t xml:space="preserve">;           </w:t>
       </w:r>
       <w:r>
         <w:rPr>
@@ -2383,13 +2918,165 @@
       </w:r>
       <w:r>
         <w:rPr>
+          <w:rFonts w:hint="eastAsia" w:asciiTheme="minorHAnsi" w:hAnsiTheme="minorHAnsi" w:eastAsiaTheme="minorEastAsia" w:cstheme="minorBidi"/>
+          <w:kern w:val="2"/>
+          <w:sz w:val="21"/>
+          <w:szCs w:val="24"/>
+          <w:lang w:val="en-US" w:eastAsia="zh-CN" w:bidi="ar-SA"/>
+        </w:rPr>
+        <w:t>//设备</w:t>
+      </w:r>
+      <w:r>
+        <w:rPr>
           <w:rFonts w:hint="eastAsia" w:cstheme="minorBidi"/>
           <w:kern w:val="2"/>
           <w:sz w:val="21"/>
           <w:szCs w:val="24"/>
           <w:lang w:val="en-US" w:eastAsia="zh-CN" w:bidi="ar-SA"/>
         </w:rPr>
-        <w:tab/>
+        <w:t>SN</w:t>
+      </w:r>
+      <w:r>
+        <w:rPr>
+          <w:rFonts w:hint="eastAsia" w:asciiTheme="minorHAnsi" w:hAnsiTheme="minorHAnsi" w:eastAsiaTheme="minorEastAsia" w:cstheme="minorBidi"/>
+          <w:kern w:val="2"/>
+          <w:sz w:val="21"/>
+          <w:szCs w:val="24"/>
+          <w:lang w:val="en-US" w:eastAsia="zh-CN" w:bidi="ar-SA"/>
+        </w:rPr>
+        <w:t xml:space="preserve"> 号 </w:t>
+      </w:r>
+    </w:p>
+    <w:p>
+      <w:pPr>
+        <w:ind w:firstLine="420" w:firstLineChars="0"/>
+        <w:rPr>
+          <w:rFonts w:hint="eastAsia" w:asciiTheme="minorHAnsi" w:hAnsiTheme="minorHAnsi" w:eastAsiaTheme="minorEastAsia" w:cstheme="minorBidi"/>
+          <w:kern w:val="2"/>
+          <w:sz w:val="21"/>
+          <w:szCs w:val="24"/>
+          <w:lang w:val="en-US" w:eastAsia="zh-CN" w:bidi="ar-SA"/>
+        </w:rPr>
+      </w:pPr>
+      <w:r>
+        <w:rPr>
+          <w:rFonts w:hint="eastAsia" w:asciiTheme="minorHAnsi" w:hAnsiTheme="minorHAnsi" w:eastAsiaTheme="minorEastAsia" w:cstheme="minorBidi"/>
+          <w:kern w:val="2"/>
+          <w:sz w:val="21"/>
+          <w:szCs w:val="24"/>
+          <w:lang w:val="en-US" w:eastAsia="zh-CN" w:bidi="ar-SA"/>
+        </w:rPr>
+        <w:t xml:space="preserve">    void  DeviceInfo() {</w:t>
+      </w:r>
+    </w:p>
+    <w:p>
+      <w:pPr>
+        <w:ind w:firstLine="420" w:firstLineChars="0"/>
+        <w:rPr>
+          <w:rFonts w:hint="eastAsia" w:asciiTheme="minorHAnsi" w:hAnsiTheme="minorHAnsi" w:eastAsiaTheme="minorEastAsia" w:cstheme="minorBidi"/>
+          <w:kern w:val="2"/>
+          <w:sz w:val="21"/>
+          <w:szCs w:val="24"/>
+          <w:lang w:val="en-US" w:eastAsia="zh-CN" w:bidi="ar-SA"/>
+        </w:rPr>
+      </w:pPr>
+      <w:r>
+        <w:rPr>
+          <w:rFonts w:hint="eastAsia" w:asciiTheme="minorHAnsi" w:hAnsiTheme="minorHAnsi" w:eastAsiaTheme="minorEastAsia" w:cstheme="minorBidi"/>
+          <w:kern w:val="2"/>
+          <w:sz w:val="21"/>
+          <w:szCs w:val="24"/>
+          <w:lang w:val="en-US" w:eastAsia="zh-CN" w:bidi="ar-SA"/>
+        </w:rPr>
+        <w:t xml:space="preserve">        addr = 0;</w:t>
+      </w:r>
+    </w:p>
+    <w:p>
+      <w:pPr>
+        <w:ind w:firstLine="420" w:firstLineChars="0"/>
+        <w:rPr>
+          <w:rFonts w:hint="eastAsia" w:asciiTheme="minorHAnsi" w:hAnsiTheme="minorHAnsi" w:eastAsiaTheme="minorEastAsia" w:cstheme="minorBidi"/>
+          <w:kern w:val="2"/>
+          <w:sz w:val="21"/>
+          <w:szCs w:val="24"/>
+          <w:lang w:val="en-US" w:eastAsia="zh-CN" w:bidi="ar-SA"/>
+        </w:rPr>
+      </w:pPr>
+      <w:r>
+        <w:rPr>
+          <w:rFonts w:hint="eastAsia" w:asciiTheme="minorHAnsi" w:hAnsiTheme="minorHAnsi" w:eastAsiaTheme="minorEastAsia" w:cstheme="minorBidi"/>
+          <w:kern w:val="2"/>
+          <w:sz w:val="21"/>
+          <w:szCs w:val="24"/>
+          <w:lang w:val="en-US" w:eastAsia="zh-CN" w:bidi="ar-SA"/>
+        </w:rPr>
+        <w:t xml:space="preserve">        factoryInfo.clear();</w:t>
+      </w:r>
+    </w:p>
+    <w:p>
+      <w:pPr>
+        <w:ind w:firstLine="420" w:firstLineChars="0"/>
+        <w:rPr>
+          <w:rFonts w:hint="eastAsia" w:asciiTheme="minorHAnsi" w:hAnsiTheme="minorHAnsi" w:eastAsiaTheme="minorEastAsia" w:cstheme="minorBidi"/>
+          <w:kern w:val="2"/>
+          <w:sz w:val="21"/>
+          <w:szCs w:val="24"/>
+          <w:lang w:val="en-US" w:eastAsia="zh-CN" w:bidi="ar-SA"/>
+        </w:rPr>
+      </w:pPr>
+      <w:r>
+        <w:rPr>
+          <w:rFonts w:hint="eastAsia" w:asciiTheme="minorHAnsi" w:hAnsiTheme="minorHAnsi" w:eastAsiaTheme="minorEastAsia" w:cstheme="minorBidi"/>
+          <w:kern w:val="2"/>
+          <w:sz w:val="21"/>
+          <w:szCs w:val="24"/>
+          <w:lang w:val="en-US" w:eastAsia="zh-CN" w:bidi="ar-SA"/>
+        </w:rPr>
+        <w:t xml:space="preserve">        productName.clear();</w:t>
+      </w:r>
+    </w:p>
+    <w:p>
+      <w:pPr>
+        <w:ind w:firstLine="420" w:firstLineChars="0"/>
+        <w:rPr>
+          <w:rFonts w:hint="eastAsia" w:asciiTheme="minorHAnsi" w:hAnsiTheme="minorHAnsi" w:eastAsiaTheme="minorEastAsia" w:cstheme="minorBidi"/>
+          <w:kern w:val="2"/>
+          <w:sz w:val="21"/>
+          <w:szCs w:val="24"/>
+          <w:lang w:val="en-US" w:eastAsia="zh-CN" w:bidi="ar-SA"/>
+        </w:rPr>
+      </w:pPr>
+      <w:r>
+        <w:rPr>
+          <w:rFonts w:hint="eastAsia" w:asciiTheme="minorHAnsi" w:hAnsiTheme="minorHAnsi" w:eastAsiaTheme="minorEastAsia" w:cstheme="minorBidi"/>
+          <w:kern w:val="2"/>
+          <w:sz w:val="21"/>
+          <w:szCs w:val="24"/>
+          <w:lang w:val="en-US" w:eastAsia="zh-CN" w:bidi="ar-SA"/>
+        </w:rPr>
+        <w:t xml:space="preserve">        firmwareVersion.clear();</w:t>
+      </w:r>
+    </w:p>
+    <w:p>
+      <w:pPr>
+        <w:ind w:firstLine="420" w:firstLineChars="0"/>
+        <w:rPr>
+          <w:rFonts w:hint="eastAsia" w:asciiTheme="minorHAnsi" w:hAnsiTheme="minorHAnsi" w:eastAsiaTheme="minorEastAsia" w:cstheme="minorBidi"/>
+          <w:kern w:val="2"/>
+          <w:sz w:val="21"/>
+          <w:szCs w:val="24"/>
+          <w:lang w:val="en-US" w:eastAsia="zh-CN" w:bidi="ar-SA"/>
+        </w:rPr>
+      </w:pPr>
+      <w:r>
+        <w:rPr>
+          <w:rFonts w:hint="eastAsia" w:asciiTheme="minorHAnsi" w:hAnsiTheme="minorHAnsi" w:eastAsiaTheme="minorEastAsia" w:cstheme="minorBidi"/>
+          <w:kern w:val="2"/>
+          <w:sz w:val="21"/>
+          <w:szCs w:val="24"/>
+          <w:lang w:val="en-US" w:eastAsia="zh-CN" w:bidi="ar-SA"/>
+        </w:rPr>
+        <w:t xml:space="preserve">        device</w:t>
       </w:r>
       <w:r>
         <w:rPr>
@@ -2399,27 +3086,17 @@
           <w:szCs w:val="24"/>
           <w:lang w:val="en-US" w:eastAsia="zh-CN" w:bidi="ar-SA"/>
         </w:rPr>
-        <w:tab/>
-      </w:r>
-      <w:r>
-        <w:rPr>
-          <w:rFonts w:hint="eastAsia" w:cstheme="minorBidi"/>
-          <w:kern w:val="2"/>
-          <w:sz w:val="21"/>
-          <w:szCs w:val="24"/>
-          <w:lang w:val="en-US" w:eastAsia="zh-CN" w:bidi="ar-SA"/>
-        </w:rPr>
-        <w:tab/>
-      </w:r>
-      <w:r>
-        <w:rPr>
-          <w:rFonts w:hint="eastAsia" w:cstheme="minorBidi"/>
-          <w:kern w:val="2"/>
-          <w:sz w:val="21"/>
-          <w:szCs w:val="24"/>
-          <w:lang w:val="en-US" w:eastAsia="zh-CN" w:bidi="ar-SA"/>
-        </w:rPr>
-        <w:t>//纵坐标距离，单位毫米</w:t>
+        <w:t>SN</w:t>
+      </w:r>
+      <w:r>
+        <w:rPr>
+          <w:rFonts w:hint="eastAsia" w:asciiTheme="minorHAnsi" w:hAnsiTheme="minorHAnsi" w:eastAsiaTheme="minorEastAsia" w:cstheme="minorBidi"/>
+          <w:kern w:val="2"/>
+          <w:sz w:val="21"/>
+          <w:szCs w:val="24"/>
+          <w:lang w:val="en-US" w:eastAsia="zh-CN" w:bidi="ar-SA"/>
+        </w:rPr>
+        <w:t>.clear();</w:t>
       </w:r>
     </w:p>
     <w:p>
@@ -2441,974 +3118,10 @@
           <w:szCs w:val="24"/>
           <w:lang w:val="en-US" w:eastAsia="zh-CN" w:bidi="ar-SA"/>
         </w:rPr>
-        <w:t>}POINTDATA;</w:t>
-      </w:r>
-    </w:p>
-    <w:p>
-      <w:pPr>
-        <w:ind w:firstLine="420" w:firstLineChars="0"/>
-        <w:rPr>
-          <w:rFonts w:hint="eastAsia" w:asciiTheme="minorHAnsi" w:hAnsiTheme="minorHAnsi" w:eastAsiaTheme="minorEastAsia" w:cstheme="minorBidi"/>
-          <w:kern w:val="2"/>
-          <w:sz w:val="21"/>
-          <w:szCs w:val="24"/>
-          <w:lang w:val="en-US" w:eastAsia="zh-CN" w:bidi="ar-SA"/>
-        </w:rPr>
-      </w:pPr>
-    </w:p>
-    <w:p>
-      <w:pPr>
-        <w:ind w:firstLine="420" w:firstLineChars="0"/>
-        <w:rPr>
-          <w:rFonts w:hint="eastAsia" w:asciiTheme="minorHAnsi" w:hAnsiTheme="minorHAnsi" w:eastAsiaTheme="minorEastAsia" w:cstheme="minorBidi"/>
-          <w:kern w:val="2"/>
-          <w:sz w:val="21"/>
-          <w:szCs w:val="24"/>
-          <w:lang w:val="en-US" w:eastAsia="zh-CN" w:bidi="ar-SA"/>
-        </w:rPr>
-      </w:pPr>
-      <w:r>
-        <w:rPr>
-          <w:rFonts w:hint="eastAsia" w:asciiTheme="minorHAnsi" w:hAnsiTheme="minorHAnsi" w:eastAsiaTheme="minorEastAsia" w:cstheme="minorBidi"/>
-          <w:kern w:val="2"/>
-          <w:sz w:val="21"/>
-          <w:szCs w:val="24"/>
-          <w:lang w:val="en-US" w:eastAsia="zh-CN" w:bidi="ar-SA"/>
-        </w:rPr>
-        <w:t>typedef struct _OutputPoint</w:t>
-      </w:r>
-    </w:p>
-    <w:p>
-      <w:pPr>
-        <w:ind w:firstLine="420" w:firstLineChars="0"/>
-        <w:rPr>
-          <w:rFonts w:hint="eastAsia" w:asciiTheme="minorHAnsi" w:hAnsiTheme="minorHAnsi" w:eastAsiaTheme="minorEastAsia" w:cstheme="minorBidi"/>
-          <w:kern w:val="2"/>
-          <w:sz w:val="21"/>
-          <w:szCs w:val="24"/>
-          <w:lang w:val="en-US" w:eastAsia="zh-CN" w:bidi="ar-SA"/>
-        </w:rPr>
-      </w:pPr>
-      <w:r>
-        <w:rPr>
-          <w:rFonts w:hint="eastAsia" w:asciiTheme="minorHAnsi" w:hAnsiTheme="minorHAnsi" w:eastAsiaTheme="minorEastAsia" w:cstheme="minorBidi"/>
-          <w:kern w:val="2"/>
-          <w:sz w:val="21"/>
-          <w:szCs w:val="24"/>
-          <w:lang w:val="en-US" w:eastAsia="zh-CN" w:bidi="ar-SA"/>
-        </w:rPr>
-        <w:t>{</w:t>
-      </w:r>
-    </w:p>
-    <w:p>
-      <w:pPr>
-        <w:ind w:firstLine="420" w:firstLineChars="0"/>
-        <w:rPr>
-          <w:rFonts w:hint="default" w:asciiTheme="minorHAnsi" w:hAnsiTheme="minorHAnsi" w:eastAsiaTheme="minorEastAsia" w:cstheme="minorBidi"/>
-          <w:kern w:val="2"/>
-          <w:sz w:val="21"/>
-          <w:szCs w:val="24"/>
-          <w:lang w:val="en-US" w:eastAsia="zh-CN" w:bidi="ar-SA"/>
-        </w:rPr>
-      </w:pPr>
-      <w:r>
-        <w:rPr>
-          <w:rFonts w:hint="eastAsia" w:asciiTheme="minorHAnsi" w:hAnsiTheme="minorHAnsi" w:eastAsiaTheme="minorEastAsia" w:cstheme="minorBidi"/>
-          <w:kern w:val="2"/>
-          <w:sz w:val="21"/>
-          <w:szCs w:val="24"/>
-          <w:lang w:val="en-US" w:eastAsia="zh-CN" w:bidi="ar-SA"/>
-        </w:rPr>
-        <w:t xml:space="preserve">    UINT64 u64TimeStampS;</w:t>
-      </w:r>
-      <w:r>
-        <w:rPr>
-          <w:rFonts w:hint="eastAsia" w:cstheme="minorBidi"/>
-          <w:kern w:val="2"/>
-          <w:sz w:val="21"/>
-          <w:szCs w:val="24"/>
-          <w:lang w:val="en-US" w:eastAsia="zh-CN" w:bidi="ar-SA"/>
-        </w:rPr>
-        <w:tab/>
-      </w:r>
-      <w:r>
-        <w:rPr>
-          <w:rFonts w:hint="eastAsia" w:cstheme="minorBidi"/>
-          <w:kern w:val="2"/>
-          <w:sz w:val="21"/>
-          <w:szCs w:val="24"/>
-          <w:lang w:val="en-US" w:eastAsia="zh-CN" w:bidi="ar-SA"/>
-        </w:rPr>
-        <w:tab/>
-      </w:r>
-      <w:r>
-        <w:rPr>
-          <w:rFonts w:hint="eastAsia" w:cstheme="minorBidi"/>
-          <w:kern w:val="2"/>
-          <w:sz w:val="21"/>
-          <w:szCs w:val="24"/>
-          <w:lang w:val="en-US" w:eastAsia="zh-CN" w:bidi="ar-SA"/>
-        </w:rPr>
-        <w:tab/>
-      </w:r>
-      <w:r>
-        <w:rPr>
-          <w:rFonts w:hint="eastAsia" w:cstheme="minorBidi"/>
-          <w:kern w:val="2"/>
-          <w:sz w:val="21"/>
-          <w:szCs w:val="24"/>
-          <w:lang w:val="en-US" w:eastAsia="zh-CN" w:bidi="ar-SA"/>
-        </w:rPr>
-        <w:tab/>
-      </w:r>
-      <w:r>
-        <w:rPr>
-          <w:rFonts w:hint="eastAsia" w:cstheme="minorBidi"/>
-          <w:kern w:val="2"/>
-          <w:sz w:val="21"/>
-          <w:szCs w:val="24"/>
-          <w:lang w:val="en-US" w:eastAsia="zh-CN" w:bidi="ar-SA"/>
-        </w:rPr>
-        <w:tab/>
-      </w:r>
-      <w:r>
-        <w:rPr>
-          <w:rFonts w:hint="eastAsia" w:cstheme="minorBidi"/>
-          <w:kern w:val="2"/>
-          <w:sz w:val="21"/>
-          <w:szCs w:val="24"/>
-          <w:lang w:val="en-US" w:eastAsia="zh-CN" w:bidi="ar-SA"/>
-        </w:rPr>
-        <w:t>//时间戳</w:t>
-      </w:r>
-    </w:p>
-    <w:p>
-      <w:pPr>
-        <w:ind w:firstLine="420" w:firstLineChars="0"/>
-        <w:rPr>
-          <w:rFonts w:hint="default" w:asciiTheme="minorHAnsi" w:hAnsiTheme="minorHAnsi" w:eastAsiaTheme="minorEastAsia" w:cstheme="minorBidi"/>
-          <w:kern w:val="2"/>
-          <w:sz w:val="21"/>
-          <w:szCs w:val="24"/>
-          <w:lang w:val="en-US" w:eastAsia="zh-CN" w:bidi="ar-SA"/>
-        </w:rPr>
-      </w:pPr>
-      <w:r>
-        <w:rPr>
-          <w:rFonts w:hint="eastAsia" w:asciiTheme="minorHAnsi" w:hAnsiTheme="minorHAnsi" w:eastAsiaTheme="minorEastAsia" w:cstheme="minorBidi"/>
-          <w:kern w:val="2"/>
-          <w:sz w:val="21"/>
-          <w:szCs w:val="24"/>
-          <w:lang w:val="en-US" w:eastAsia="zh-CN" w:bidi="ar-SA"/>
-        </w:rPr>
-        <w:t xml:space="preserve">    UINT8 uaddr;</w:t>
-      </w:r>
-      <w:r>
-        <w:rPr>
-          <w:rFonts w:hint="eastAsia" w:cstheme="minorBidi"/>
-          <w:kern w:val="2"/>
-          <w:sz w:val="21"/>
-          <w:szCs w:val="24"/>
-          <w:lang w:val="en-US" w:eastAsia="zh-CN" w:bidi="ar-SA"/>
-        </w:rPr>
-        <w:tab/>
-      </w:r>
-      <w:r>
-        <w:rPr>
-          <w:rFonts w:hint="eastAsia" w:cstheme="minorBidi"/>
-          <w:kern w:val="2"/>
-          <w:sz w:val="21"/>
-          <w:szCs w:val="24"/>
-          <w:lang w:val="en-US" w:eastAsia="zh-CN" w:bidi="ar-SA"/>
-        </w:rPr>
-        <w:tab/>
-      </w:r>
-      <w:r>
-        <w:rPr>
-          <w:rFonts w:hint="eastAsia" w:cstheme="minorBidi"/>
-          <w:kern w:val="2"/>
-          <w:sz w:val="21"/>
-          <w:szCs w:val="24"/>
-          <w:lang w:val="en-US" w:eastAsia="zh-CN" w:bidi="ar-SA"/>
-        </w:rPr>
-        <w:tab/>
-      </w:r>
-      <w:r>
-        <w:rPr>
-          <w:rFonts w:hint="eastAsia" w:cstheme="minorBidi"/>
-          <w:kern w:val="2"/>
-          <w:sz w:val="21"/>
-          <w:szCs w:val="24"/>
-          <w:lang w:val="en-US" w:eastAsia="zh-CN" w:bidi="ar-SA"/>
-        </w:rPr>
-        <w:tab/>
-      </w:r>
-      <w:r>
-        <w:rPr>
-          <w:rFonts w:hint="eastAsia" w:cstheme="minorBidi"/>
-          <w:kern w:val="2"/>
-          <w:sz w:val="21"/>
-          <w:szCs w:val="24"/>
-          <w:lang w:val="en-US" w:eastAsia="zh-CN" w:bidi="ar-SA"/>
-        </w:rPr>
-        <w:tab/>
-      </w:r>
-      <w:r>
-        <w:rPr>
-          <w:rFonts w:hint="eastAsia" w:cstheme="minorBidi"/>
-          <w:kern w:val="2"/>
-          <w:sz w:val="21"/>
-          <w:szCs w:val="24"/>
-          <w:lang w:val="en-US" w:eastAsia="zh-CN" w:bidi="ar-SA"/>
-        </w:rPr>
-        <w:tab/>
-      </w:r>
-      <w:r>
-        <w:rPr>
-          <w:rFonts w:hint="eastAsia" w:cstheme="minorBidi"/>
-          <w:kern w:val="2"/>
-          <w:sz w:val="21"/>
-          <w:szCs w:val="24"/>
-          <w:lang w:val="en-US" w:eastAsia="zh-CN" w:bidi="ar-SA"/>
-        </w:rPr>
-        <w:tab/>
-      </w:r>
-      <w:r>
-        <w:rPr>
-          <w:rFonts w:hint="eastAsia" w:cstheme="minorBidi"/>
-          <w:kern w:val="2"/>
-          <w:sz w:val="21"/>
-          <w:szCs w:val="24"/>
-          <w:lang w:val="en-US" w:eastAsia="zh-CN" w:bidi="ar-SA"/>
-        </w:rPr>
-        <w:tab/>
-      </w:r>
-      <w:r>
-        <w:rPr>
-          <w:rFonts w:hint="eastAsia" w:cstheme="minorBidi"/>
-          <w:kern w:val="2"/>
-          <w:sz w:val="21"/>
-          <w:szCs w:val="24"/>
-          <w:lang w:val="en-US" w:eastAsia="zh-CN" w:bidi="ar-SA"/>
-        </w:rPr>
-        <w:t>//设备地址</w:t>
-      </w:r>
-    </w:p>
-    <w:p>
-      <w:pPr>
-        <w:ind w:firstLine="420" w:firstLineChars="0"/>
-        <w:rPr>
-          <w:rFonts w:hint="default" w:asciiTheme="minorHAnsi" w:hAnsiTheme="minorHAnsi" w:eastAsiaTheme="minorEastAsia" w:cstheme="minorBidi"/>
-          <w:kern w:val="2"/>
-          <w:sz w:val="21"/>
-          <w:szCs w:val="24"/>
-          <w:lang w:val="en-US" w:eastAsia="zh-CN" w:bidi="ar-SA"/>
-        </w:rPr>
-      </w:pPr>
-      <w:r>
-        <w:rPr>
-          <w:rFonts w:hint="eastAsia" w:asciiTheme="minorHAnsi" w:hAnsiTheme="minorHAnsi" w:eastAsiaTheme="minorEastAsia" w:cstheme="minorBidi"/>
-          <w:kern w:val="2"/>
-          <w:sz w:val="21"/>
-          <w:szCs w:val="24"/>
-          <w:lang w:val="en-US" w:eastAsia="zh-CN" w:bidi="ar-SA"/>
-        </w:rPr>
-        <w:t xml:space="preserve">    std::vector&lt;POINTDATA&gt; Point;</w:t>
-      </w:r>
-      <w:r>
-        <w:rPr>
-          <w:rFonts w:hint="eastAsia" w:cstheme="minorBidi"/>
-          <w:kern w:val="2"/>
-          <w:sz w:val="21"/>
-          <w:szCs w:val="24"/>
-          <w:lang w:val="en-US" w:eastAsia="zh-CN" w:bidi="ar-SA"/>
-        </w:rPr>
-        <w:tab/>
-      </w:r>
-      <w:r>
-        <w:rPr>
-          <w:rFonts w:hint="eastAsia" w:cstheme="minorBidi"/>
-          <w:kern w:val="2"/>
-          <w:sz w:val="21"/>
-          <w:szCs w:val="24"/>
-          <w:lang w:val="en-US" w:eastAsia="zh-CN" w:bidi="ar-SA"/>
-        </w:rPr>
-        <w:tab/>
-      </w:r>
-      <w:r>
-        <w:rPr>
-          <w:rFonts w:hint="eastAsia" w:cstheme="minorBidi"/>
-          <w:kern w:val="2"/>
-          <w:sz w:val="21"/>
-          <w:szCs w:val="24"/>
-          <w:lang w:val="en-US" w:eastAsia="zh-CN" w:bidi="ar-SA"/>
-        </w:rPr>
-        <w:tab/>
-      </w:r>
-      <w:r>
-        <w:rPr>
-          <w:rFonts w:hint="eastAsia" w:cstheme="minorBidi"/>
-          <w:kern w:val="2"/>
-          <w:sz w:val="21"/>
-          <w:szCs w:val="24"/>
-          <w:lang w:val="en-US" w:eastAsia="zh-CN" w:bidi="ar-SA"/>
-        </w:rPr>
-        <w:tab/>
-      </w:r>
-      <w:r>
-        <w:rPr>
-          <w:rFonts w:hint="eastAsia" w:cstheme="minorBidi"/>
-          <w:kern w:val="2"/>
-          <w:sz w:val="21"/>
-          <w:szCs w:val="24"/>
-          <w:lang w:val="en-US" w:eastAsia="zh-CN" w:bidi="ar-SA"/>
-        </w:rPr>
-        <w:t>//点云数据</w:t>
-      </w:r>
-    </w:p>
-    <w:p>
-      <w:pPr>
-        <w:ind w:firstLine="420" w:firstLineChars="0"/>
-        <w:rPr>
-          <w:rFonts w:hint="default" w:asciiTheme="minorHAnsi" w:hAnsiTheme="minorHAnsi" w:eastAsiaTheme="minorEastAsia" w:cstheme="minorBidi"/>
-          <w:kern w:val="2"/>
-          <w:sz w:val="21"/>
-          <w:szCs w:val="24"/>
-          <w:lang w:val="en-US" w:eastAsia="zh-CN" w:bidi="ar-SA"/>
-        </w:rPr>
-      </w:pPr>
-      <w:r>
-        <w:rPr>
-          <w:rFonts w:hint="eastAsia" w:asciiTheme="minorHAnsi" w:hAnsiTheme="minorHAnsi" w:eastAsiaTheme="minorEastAsia" w:cstheme="minorBidi"/>
-          <w:kern w:val="2"/>
-          <w:sz w:val="21"/>
-          <w:szCs w:val="24"/>
-          <w:lang w:val="en-US" w:eastAsia="zh-CN" w:bidi="ar-SA"/>
-        </w:rPr>
-        <w:t>}stOutputPoint;</w:t>
-      </w:r>
-      <w:r>
-        <w:rPr>
-          <w:rFonts w:hint="eastAsia" w:cstheme="minorBidi"/>
-          <w:kern w:val="2"/>
-          <w:sz w:val="21"/>
-          <w:szCs w:val="24"/>
-          <w:lang w:val="en-US" w:eastAsia="zh-CN" w:bidi="ar-SA"/>
-        </w:rPr>
-        <w:tab/>
-      </w:r>
-      <w:r>
-        <w:rPr>
-          <w:rFonts w:hint="eastAsia" w:cstheme="minorBidi"/>
-          <w:kern w:val="2"/>
-          <w:sz w:val="21"/>
-          <w:szCs w:val="24"/>
-          <w:lang w:val="en-US" w:eastAsia="zh-CN" w:bidi="ar-SA"/>
-        </w:rPr>
-        <w:tab/>
-      </w:r>
-      <w:r>
-        <w:rPr>
-          <w:rFonts w:hint="eastAsia" w:cstheme="minorBidi"/>
-          <w:kern w:val="2"/>
-          <w:sz w:val="21"/>
-          <w:szCs w:val="24"/>
-          <w:lang w:val="en-US" w:eastAsia="zh-CN" w:bidi="ar-SA"/>
-        </w:rPr>
-        <w:tab/>
-      </w:r>
-      <w:r>
-        <w:rPr>
-          <w:rFonts w:hint="eastAsia" w:cstheme="minorBidi"/>
-          <w:kern w:val="2"/>
-          <w:sz w:val="21"/>
-          <w:szCs w:val="24"/>
-          <w:lang w:val="en-US" w:eastAsia="zh-CN" w:bidi="ar-SA"/>
-        </w:rPr>
-        <w:tab/>
-      </w:r>
-      <w:r>
-        <w:rPr>
-          <w:rFonts w:hint="eastAsia" w:cstheme="minorBidi"/>
-          <w:kern w:val="2"/>
-          <w:sz w:val="21"/>
-          <w:szCs w:val="24"/>
-          <w:lang w:val="en-US" w:eastAsia="zh-CN" w:bidi="ar-SA"/>
-        </w:rPr>
-        <w:tab/>
-      </w:r>
-      <w:r>
-        <w:rPr>
-          <w:rFonts w:hint="eastAsia" w:cstheme="minorBidi"/>
-          <w:kern w:val="2"/>
-          <w:sz w:val="21"/>
-          <w:szCs w:val="24"/>
-          <w:lang w:val="en-US" w:eastAsia="zh-CN" w:bidi="ar-SA"/>
-        </w:rPr>
-        <w:tab/>
-      </w:r>
-      <w:r>
-        <w:rPr>
-          <w:rFonts w:hint="eastAsia" w:cstheme="minorBidi"/>
-          <w:kern w:val="2"/>
-          <w:sz w:val="21"/>
-          <w:szCs w:val="24"/>
-          <w:lang w:val="en-US" w:eastAsia="zh-CN" w:bidi="ar-SA"/>
-        </w:rPr>
-        <w:tab/>
-      </w:r>
-      <w:r>
-        <w:rPr>
-          <w:rFonts w:hint="eastAsia" w:cstheme="minorBidi"/>
-          <w:kern w:val="2"/>
-          <w:sz w:val="21"/>
-          <w:szCs w:val="24"/>
-          <w:lang w:val="en-US" w:eastAsia="zh-CN" w:bidi="ar-SA"/>
-        </w:rPr>
-        <w:tab/>
-      </w:r>
-    </w:p>
-    <w:p>
-      <w:pPr>
-        <w:ind w:firstLine="420" w:firstLineChars="0"/>
-        <w:rPr>
-          <w:rFonts w:hint="eastAsia" w:asciiTheme="minorHAnsi" w:hAnsiTheme="minorHAnsi" w:eastAsiaTheme="minorEastAsia" w:cstheme="minorBidi"/>
-          <w:kern w:val="2"/>
-          <w:sz w:val="21"/>
-          <w:szCs w:val="24"/>
-          <w:lang w:val="en-US" w:eastAsia="zh-CN" w:bidi="ar-SA"/>
-        </w:rPr>
-      </w:pPr>
-      <w:r>
-        <w:rPr>
-          <w:rFonts w:hint="eastAsia" w:asciiTheme="minorHAnsi" w:hAnsiTheme="minorHAnsi" w:eastAsiaTheme="minorEastAsia" w:cstheme="minorBidi"/>
-          <w:kern w:val="2"/>
-          <w:sz w:val="21"/>
-          <w:szCs w:val="24"/>
-          <w:lang w:val="en-US" w:eastAsia="zh-CN" w:bidi="ar-SA"/>
-        </w:rPr>
-        <w:t>typedef std::vector&lt;stOutputPoint&gt; LstPointCloud;</w:t>
-      </w:r>
-    </w:p>
-    <w:p>
-      <w:pPr>
-        <w:ind w:firstLine="420" w:firstLineChars="0"/>
-        <w:rPr>
-          <w:rFonts w:hint="eastAsia" w:asciiTheme="minorHAnsi" w:hAnsiTheme="minorHAnsi" w:eastAsiaTheme="minorEastAsia" w:cstheme="minorBidi"/>
-          <w:kern w:val="2"/>
-          <w:sz w:val="21"/>
-          <w:szCs w:val="24"/>
-          <w:lang w:val="en-US" w:eastAsia="zh-CN" w:bidi="ar-SA"/>
-        </w:rPr>
-      </w:pPr>
-    </w:p>
-    <w:p>
-      <w:pPr>
-        <w:ind w:firstLine="420" w:firstLineChars="0"/>
-        <w:rPr>
-          <w:rFonts w:hint="default" w:asciiTheme="minorHAnsi" w:hAnsiTheme="minorHAnsi" w:eastAsiaTheme="minorEastAsia" w:cstheme="minorBidi"/>
-          <w:kern w:val="2"/>
-          <w:sz w:val="21"/>
-          <w:szCs w:val="24"/>
-          <w:lang w:val="en-US" w:eastAsia="zh-CN" w:bidi="ar-SA"/>
-        </w:rPr>
-      </w:pPr>
-      <w:r>
-        <w:rPr>
-          <w:rFonts w:hint="eastAsia" w:cstheme="minorBidi"/>
-          <w:kern w:val="2"/>
-          <w:sz w:val="21"/>
-          <w:szCs w:val="24"/>
-          <w:lang w:val="en-US" w:eastAsia="zh-CN" w:bidi="ar-SA"/>
-        </w:rPr>
-        <w:t>//设备信息</w:t>
-      </w:r>
-    </w:p>
-    <w:p>
-      <w:pPr>
-        <w:ind w:firstLine="420" w:firstLineChars="0"/>
-        <w:rPr>
-          <w:rFonts w:hint="eastAsia" w:asciiTheme="minorHAnsi" w:hAnsiTheme="minorHAnsi" w:eastAsiaTheme="minorEastAsia" w:cstheme="minorBidi"/>
-          <w:kern w:val="2"/>
-          <w:sz w:val="21"/>
-          <w:szCs w:val="24"/>
-          <w:lang w:val="en-US" w:eastAsia="zh-CN" w:bidi="ar-SA"/>
-        </w:rPr>
-      </w:pPr>
-      <w:r>
-        <w:rPr>
-          <w:rFonts w:hint="eastAsia" w:asciiTheme="minorHAnsi" w:hAnsiTheme="minorHAnsi" w:eastAsiaTheme="minorEastAsia" w:cstheme="minorBidi"/>
-          <w:kern w:val="2"/>
-          <w:sz w:val="21"/>
-          <w:szCs w:val="24"/>
-          <w:lang w:val="en-US" w:eastAsia="zh-CN" w:bidi="ar-SA"/>
-        </w:rPr>
-        <w:t>typedef struct _deviceInfo{</w:t>
-      </w:r>
-    </w:p>
-    <w:p>
-      <w:pPr>
-        <w:ind w:firstLine="420" w:firstLineChars="0"/>
-        <w:rPr>
-          <w:rFonts w:hint="eastAsia" w:asciiTheme="minorHAnsi" w:hAnsiTheme="minorHAnsi" w:eastAsiaTheme="minorEastAsia" w:cstheme="minorBidi"/>
-          <w:kern w:val="2"/>
-          <w:sz w:val="21"/>
-          <w:szCs w:val="24"/>
-          <w:lang w:val="en-US" w:eastAsia="zh-CN" w:bidi="ar-SA"/>
-        </w:rPr>
-      </w:pPr>
-      <w:r>
-        <w:rPr>
-          <w:rFonts w:hint="eastAsia" w:asciiTheme="minorHAnsi" w:hAnsiTheme="minorHAnsi" w:eastAsiaTheme="minorEastAsia" w:cstheme="minorBidi"/>
-          <w:kern w:val="2"/>
-          <w:sz w:val="21"/>
-          <w:szCs w:val="24"/>
-          <w:lang w:val="en-US" w:eastAsia="zh-CN" w:bidi="ar-SA"/>
-        </w:rPr>
-        <w:t xml:space="preserve">    UINT8 addr;      </w:t>
-      </w:r>
-      <w:r>
-        <w:rPr>
-          <w:rFonts w:hint="eastAsia" w:cstheme="minorBidi"/>
-          <w:kern w:val="2"/>
-          <w:sz w:val="21"/>
-          <w:szCs w:val="24"/>
-          <w:lang w:val="en-US" w:eastAsia="zh-CN" w:bidi="ar-SA"/>
-        </w:rPr>
-        <w:tab/>
-      </w:r>
-      <w:r>
-        <w:rPr>
-          <w:rFonts w:hint="eastAsia" w:cstheme="minorBidi"/>
-          <w:kern w:val="2"/>
-          <w:sz w:val="21"/>
-          <w:szCs w:val="24"/>
-          <w:lang w:val="en-US" w:eastAsia="zh-CN" w:bidi="ar-SA"/>
-        </w:rPr>
-        <w:tab/>
-      </w:r>
-      <w:r>
-        <w:rPr>
-          <w:rFonts w:hint="eastAsia" w:cstheme="minorBidi"/>
-          <w:kern w:val="2"/>
-          <w:sz w:val="21"/>
-          <w:szCs w:val="24"/>
-          <w:lang w:val="en-US" w:eastAsia="zh-CN" w:bidi="ar-SA"/>
-        </w:rPr>
-        <w:tab/>
-      </w:r>
-      <w:r>
-        <w:rPr>
-          <w:rFonts w:hint="eastAsia" w:cstheme="minorBidi"/>
-          <w:kern w:val="2"/>
-          <w:sz w:val="21"/>
-          <w:szCs w:val="24"/>
-          <w:lang w:val="en-US" w:eastAsia="zh-CN" w:bidi="ar-SA"/>
-        </w:rPr>
-        <w:tab/>
-      </w:r>
-      <w:r>
-        <w:rPr>
-          <w:rFonts w:hint="eastAsia" w:asciiTheme="minorHAnsi" w:hAnsiTheme="minorHAnsi" w:eastAsiaTheme="minorEastAsia" w:cstheme="minorBidi"/>
-          <w:kern w:val="2"/>
-          <w:sz w:val="21"/>
-          <w:szCs w:val="24"/>
-          <w:lang w:val="en-US" w:eastAsia="zh-CN" w:bidi="ar-SA"/>
-        </w:rPr>
-        <w:t>//设备地址</w:t>
-      </w:r>
-    </w:p>
-    <w:p>
-      <w:pPr>
-        <w:ind w:firstLine="420" w:firstLineChars="0"/>
-        <w:rPr>
-          <w:rFonts w:hint="eastAsia" w:asciiTheme="minorHAnsi" w:hAnsiTheme="minorHAnsi" w:eastAsiaTheme="minorEastAsia" w:cstheme="minorBidi"/>
-          <w:kern w:val="2"/>
-          <w:sz w:val="21"/>
-          <w:szCs w:val="24"/>
-          <w:lang w:val="en-US" w:eastAsia="zh-CN" w:bidi="ar-SA"/>
-        </w:rPr>
-      </w:pPr>
-      <w:r>
-        <w:rPr>
-          <w:rFonts w:hint="eastAsia" w:asciiTheme="minorHAnsi" w:hAnsiTheme="minorHAnsi" w:eastAsiaTheme="minorEastAsia" w:cstheme="minorBidi"/>
-          <w:kern w:val="2"/>
-          <w:sz w:val="21"/>
-          <w:szCs w:val="24"/>
-          <w:lang w:val="en-US" w:eastAsia="zh-CN" w:bidi="ar-SA"/>
-        </w:rPr>
-        <w:t xml:space="preserve">    std::string factoryInfo;       </w:t>
-      </w:r>
-      <w:r>
-        <w:rPr>
-          <w:rFonts w:hint="eastAsia" w:cstheme="minorBidi"/>
-          <w:kern w:val="2"/>
-          <w:sz w:val="21"/>
-          <w:szCs w:val="24"/>
-          <w:lang w:val="en-US" w:eastAsia="zh-CN" w:bidi="ar-SA"/>
-        </w:rPr>
-        <w:tab/>
-      </w:r>
-      <w:r>
-        <w:rPr>
-          <w:rFonts w:hint="eastAsia" w:asciiTheme="minorHAnsi" w:hAnsiTheme="minorHAnsi" w:eastAsiaTheme="minorEastAsia" w:cstheme="minorBidi"/>
-          <w:kern w:val="2"/>
-          <w:sz w:val="21"/>
-          <w:szCs w:val="24"/>
-          <w:lang w:val="en-US" w:eastAsia="zh-CN" w:bidi="ar-SA"/>
-        </w:rPr>
-        <w:t>//厂家信息</w:t>
-      </w:r>
-    </w:p>
-    <w:p>
-      <w:pPr>
-        <w:ind w:firstLine="420" w:firstLineChars="0"/>
-        <w:rPr>
-          <w:rFonts w:hint="eastAsia" w:asciiTheme="minorHAnsi" w:hAnsiTheme="minorHAnsi" w:eastAsiaTheme="minorEastAsia" w:cstheme="minorBidi"/>
-          <w:kern w:val="2"/>
-          <w:sz w:val="21"/>
-          <w:szCs w:val="24"/>
-          <w:lang w:val="en-US" w:eastAsia="zh-CN" w:bidi="ar-SA"/>
-        </w:rPr>
-      </w:pPr>
-      <w:r>
-        <w:rPr>
-          <w:rFonts w:hint="eastAsia" w:asciiTheme="minorHAnsi" w:hAnsiTheme="minorHAnsi" w:eastAsiaTheme="minorEastAsia" w:cstheme="minorBidi"/>
-          <w:kern w:val="2"/>
-          <w:sz w:val="21"/>
-          <w:szCs w:val="24"/>
-          <w:lang w:val="en-US" w:eastAsia="zh-CN" w:bidi="ar-SA"/>
-        </w:rPr>
-        <w:t xml:space="preserve">    std::string productName;       </w:t>
-      </w:r>
-      <w:r>
-        <w:rPr>
-          <w:rFonts w:hint="eastAsia" w:cstheme="minorBidi"/>
-          <w:kern w:val="2"/>
-          <w:sz w:val="21"/>
-          <w:szCs w:val="24"/>
-          <w:lang w:val="en-US" w:eastAsia="zh-CN" w:bidi="ar-SA"/>
-        </w:rPr>
-        <w:tab/>
-      </w:r>
-      <w:r>
-        <w:rPr>
-          <w:rFonts w:hint="eastAsia" w:asciiTheme="minorHAnsi" w:hAnsiTheme="minorHAnsi" w:eastAsiaTheme="minorEastAsia" w:cstheme="minorBidi"/>
-          <w:kern w:val="2"/>
-          <w:sz w:val="21"/>
-          <w:szCs w:val="24"/>
-          <w:lang w:val="en-US" w:eastAsia="zh-CN" w:bidi="ar-SA"/>
-        </w:rPr>
-        <w:t xml:space="preserve">//产品名称    </w:t>
-      </w:r>
-    </w:p>
-    <w:p>
-      <w:pPr>
-        <w:ind w:firstLine="420" w:firstLineChars="0"/>
-        <w:rPr>
-          <w:rFonts w:hint="eastAsia" w:asciiTheme="minorHAnsi" w:hAnsiTheme="minorHAnsi" w:eastAsiaTheme="minorEastAsia" w:cstheme="minorBidi"/>
-          <w:kern w:val="2"/>
-          <w:sz w:val="21"/>
-          <w:szCs w:val="24"/>
-          <w:lang w:val="en-US" w:eastAsia="zh-CN" w:bidi="ar-SA"/>
-        </w:rPr>
-      </w:pPr>
-      <w:r>
-        <w:rPr>
-          <w:rFonts w:hint="eastAsia" w:asciiTheme="minorHAnsi" w:hAnsiTheme="minorHAnsi" w:eastAsiaTheme="minorEastAsia" w:cstheme="minorBidi"/>
-          <w:kern w:val="2"/>
-          <w:sz w:val="21"/>
-          <w:szCs w:val="24"/>
-          <w:lang w:val="en-US" w:eastAsia="zh-CN" w:bidi="ar-SA"/>
-        </w:rPr>
-        <w:t xml:space="preserve">    std::string firmwareVersion;</w:t>
-      </w:r>
-      <w:r>
-        <w:rPr>
-          <w:rFonts w:hint="eastAsia" w:cstheme="minorBidi"/>
-          <w:kern w:val="2"/>
-          <w:sz w:val="21"/>
-          <w:szCs w:val="24"/>
-          <w:lang w:val="en-US" w:eastAsia="zh-CN" w:bidi="ar-SA"/>
-        </w:rPr>
-        <w:tab/>
-      </w:r>
-      <w:r>
-        <w:rPr>
-          <w:rFonts w:hint="eastAsia" w:cstheme="minorBidi"/>
-          <w:kern w:val="2"/>
-          <w:sz w:val="21"/>
-          <w:szCs w:val="24"/>
-          <w:lang w:val="en-US" w:eastAsia="zh-CN" w:bidi="ar-SA"/>
-        </w:rPr>
-        <w:tab/>
-      </w:r>
-      <w:r>
-        <w:rPr>
-          <w:rFonts w:hint="eastAsia" w:asciiTheme="minorHAnsi" w:hAnsiTheme="minorHAnsi" w:eastAsiaTheme="minorEastAsia" w:cstheme="minorBidi"/>
-          <w:kern w:val="2"/>
-          <w:sz w:val="21"/>
-          <w:szCs w:val="24"/>
-          <w:lang w:val="en-US" w:eastAsia="zh-CN" w:bidi="ar-SA"/>
-        </w:rPr>
-        <w:t xml:space="preserve">//固件版本号 </w:t>
-      </w:r>
-    </w:p>
-    <w:p>
-      <w:pPr>
-        <w:ind w:firstLine="420" w:firstLineChars="0"/>
-        <w:rPr>
-          <w:rFonts w:hint="eastAsia" w:asciiTheme="minorHAnsi" w:hAnsiTheme="minorHAnsi" w:eastAsiaTheme="minorEastAsia" w:cstheme="minorBidi"/>
-          <w:kern w:val="2"/>
-          <w:sz w:val="21"/>
-          <w:szCs w:val="24"/>
-          <w:lang w:val="en-US" w:eastAsia="zh-CN" w:bidi="ar-SA"/>
-        </w:rPr>
-      </w:pPr>
-      <w:r>
-        <w:rPr>
-          <w:rFonts w:hint="eastAsia" w:asciiTheme="minorHAnsi" w:hAnsiTheme="minorHAnsi" w:eastAsiaTheme="minorEastAsia" w:cstheme="minorBidi"/>
-          <w:kern w:val="2"/>
-          <w:sz w:val="21"/>
-          <w:szCs w:val="24"/>
-          <w:lang w:val="en-US" w:eastAsia="zh-CN" w:bidi="ar-SA"/>
-        </w:rPr>
-        <w:t xml:space="preserve">    std::string device</w:t>
-      </w:r>
-      <w:r>
-        <w:rPr>
-          <w:rFonts w:hint="eastAsia" w:cstheme="minorBidi"/>
-          <w:kern w:val="2"/>
-          <w:sz w:val="21"/>
-          <w:szCs w:val="24"/>
-          <w:lang w:val="en-US" w:eastAsia="zh-CN" w:bidi="ar-SA"/>
-        </w:rPr>
-        <w:t>SN</w:t>
-      </w:r>
-      <w:r>
-        <w:rPr>
-          <w:rFonts w:hint="eastAsia" w:asciiTheme="minorHAnsi" w:hAnsiTheme="minorHAnsi" w:eastAsiaTheme="minorEastAsia" w:cstheme="minorBidi"/>
-          <w:kern w:val="2"/>
-          <w:sz w:val="21"/>
-          <w:szCs w:val="24"/>
-          <w:lang w:val="en-US" w:eastAsia="zh-CN" w:bidi="ar-SA"/>
-        </w:rPr>
-        <w:t xml:space="preserve">;           </w:t>
-      </w:r>
-      <w:r>
-        <w:rPr>
-          <w:rFonts w:hint="eastAsia" w:cstheme="minorBidi"/>
-          <w:kern w:val="2"/>
-          <w:sz w:val="21"/>
-          <w:szCs w:val="24"/>
-          <w:lang w:val="en-US" w:eastAsia="zh-CN" w:bidi="ar-SA"/>
-        </w:rPr>
-        <w:tab/>
-      </w:r>
-      <w:r>
-        <w:rPr>
-          <w:rFonts w:hint="eastAsia" w:asciiTheme="minorHAnsi" w:hAnsiTheme="minorHAnsi" w:eastAsiaTheme="minorEastAsia" w:cstheme="minorBidi"/>
-          <w:kern w:val="2"/>
-          <w:sz w:val="21"/>
-          <w:szCs w:val="24"/>
-          <w:lang w:val="en-US" w:eastAsia="zh-CN" w:bidi="ar-SA"/>
-        </w:rPr>
-        <w:t>//设备</w:t>
-      </w:r>
-      <w:r>
-        <w:rPr>
-          <w:rFonts w:hint="eastAsia" w:cstheme="minorBidi"/>
-          <w:kern w:val="2"/>
-          <w:sz w:val="21"/>
-          <w:szCs w:val="24"/>
-          <w:lang w:val="en-US" w:eastAsia="zh-CN" w:bidi="ar-SA"/>
-        </w:rPr>
-        <w:t>SN</w:t>
-      </w:r>
-      <w:r>
-        <w:rPr>
-          <w:rFonts w:hint="eastAsia" w:asciiTheme="minorHAnsi" w:hAnsiTheme="minorHAnsi" w:eastAsiaTheme="minorEastAsia" w:cstheme="minorBidi"/>
-          <w:kern w:val="2"/>
-          <w:sz w:val="21"/>
-          <w:szCs w:val="24"/>
-          <w:lang w:val="en-US" w:eastAsia="zh-CN" w:bidi="ar-SA"/>
-        </w:rPr>
-        <w:t xml:space="preserve"> 号 </w:t>
-      </w:r>
-    </w:p>
-    <w:p>
-      <w:pPr>
-        <w:ind w:firstLine="420" w:firstLineChars="0"/>
-        <w:rPr>
-          <w:rFonts w:hint="eastAsia" w:asciiTheme="minorHAnsi" w:hAnsiTheme="minorHAnsi" w:eastAsiaTheme="minorEastAsia" w:cstheme="minorBidi"/>
-          <w:kern w:val="2"/>
-          <w:sz w:val="21"/>
-          <w:szCs w:val="24"/>
-          <w:lang w:val="en-US" w:eastAsia="zh-CN" w:bidi="ar-SA"/>
-        </w:rPr>
-      </w:pPr>
-      <w:r>
-        <w:rPr>
-          <w:rFonts w:hint="eastAsia" w:asciiTheme="minorHAnsi" w:hAnsiTheme="minorHAnsi" w:eastAsiaTheme="minorEastAsia" w:cstheme="minorBidi"/>
-          <w:kern w:val="2"/>
-          <w:sz w:val="21"/>
-          <w:szCs w:val="24"/>
-          <w:lang w:val="en-US" w:eastAsia="zh-CN" w:bidi="ar-SA"/>
-        </w:rPr>
-        <w:t xml:space="preserve">    void  DeviceInfo() {</w:t>
-      </w:r>
-    </w:p>
-    <w:p>
-      <w:pPr>
-        <w:ind w:firstLine="420" w:firstLineChars="0"/>
-        <w:rPr>
-          <w:rFonts w:hint="eastAsia" w:asciiTheme="minorHAnsi" w:hAnsiTheme="minorHAnsi" w:eastAsiaTheme="minorEastAsia" w:cstheme="minorBidi"/>
-          <w:kern w:val="2"/>
-          <w:sz w:val="21"/>
-          <w:szCs w:val="24"/>
-          <w:lang w:val="en-US" w:eastAsia="zh-CN" w:bidi="ar-SA"/>
-        </w:rPr>
-      </w:pPr>
-      <w:r>
-        <w:rPr>
-          <w:rFonts w:hint="eastAsia" w:asciiTheme="minorHAnsi" w:hAnsiTheme="minorHAnsi" w:eastAsiaTheme="minorEastAsia" w:cstheme="minorBidi"/>
-          <w:kern w:val="2"/>
-          <w:sz w:val="21"/>
-          <w:szCs w:val="24"/>
-          <w:lang w:val="en-US" w:eastAsia="zh-CN" w:bidi="ar-SA"/>
-        </w:rPr>
-        <w:t xml:space="preserve">        addr = 0;</w:t>
-      </w:r>
-    </w:p>
-    <w:p>
-      <w:pPr>
-        <w:ind w:firstLine="420" w:firstLineChars="0"/>
-        <w:rPr>
-          <w:rFonts w:hint="eastAsia" w:asciiTheme="minorHAnsi" w:hAnsiTheme="minorHAnsi" w:eastAsiaTheme="minorEastAsia" w:cstheme="minorBidi"/>
-          <w:kern w:val="2"/>
-          <w:sz w:val="21"/>
-          <w:szCs w:val="24"/>
-          <w:lang w:val="en-US" w:eastAsia="zh-CN" w:bidi="ar-SA"/>
-        </w:rPr>
-      </w:pPr>
-      <w:r>
-        <w:rPr>
-          <w:rFonts w:hint="eastAsia" w:asciiTheme="minorHAnsi" w:hAnsiTheme="minorHAnsi" w:eastAsiaTheme="minorEastAsia" w:cstheme="minorBidi"/>
-          <w:kern w:val="2"/>
-          <w:sz w:val="21"/>
-          <w:szCs w:val="24"/>
-          <w:lang w:val="en-US" w:eastAsia="zh-CN" w:bidi="ar-SA"/>
-        </w:rPr>
-        <w:t xml:space="preserve">        factoryInfo.clear();</w:t>
-      </w:r>
-    </w:p>
-    <w:p>
-      <w:pPr>
-        <w:ind w:firstLine="420" w:firstLineChars="0"/>
-        <w:rPr>
-          <w:rFonts w:hint="eastAsia" w:asciiTheme="minorHAnsi" w:hAnsiTheme="minorHAnsi" w:eastAsiaTheme="minorEastAsia" w:cstheme="minorBidi"/>
-          <w:kern w:val="2"/>
-          <w:sz w:val="21"/>
-          <w:szCs w:val="24"/>
-          <w:lang w:val="en-US" w:eastAsia="zh-CN" w:bidi="ar-SA"/>
-        </w:rPr>
-      </w:pPr>
-      <w:r>
-        <w:rPr>
-          <w:rFonts w:hint="eastAsia" w:asciiTheme="minorHAnsi" w:hAnsiTheme="minorHAnsi" w:eastAsiaTheme="minorEastAsia" w:cstheme="minorBidi"/>
-          <w:kern w:val="2"/>
-          <w:sz w:val="21"/>
-          <w:szCs w:val="24"/>
-          <w:lang w:val="en-US" w:eastAsia="zh-CN" w:bidi="ar-SA"/>
-        </w:rPr>
-        <w:t xml:space="preserve">        productName.clear();</w:t>
-      </w:r>
-    </w:p>
-    <w:p>
-      <w:pPr>
-        <w:ind w:firstLine="420" w:firstLineChars="0"/>
-        <w:rPr>
-          <w:rFonts w:hint="eastAsia" w:asciiTheme="minorHAnsi" w:hAnsiTheme="minorHAnsi" w:eastAsiaTheme="minorEastAsia" w:cstheme="minorBidi"/>
-          <w:kern w:val="2"/>
-          <w:sz w:val="21"/>
-          <w:szCs w:val="24"/>
-          <w:lang w:val="en-US" w:eastAsia="zh-CN" w:bidi="ar-SA"/>
-        </w:rPr>
-      </w:pPr>
-      <w:r>
-        <w:rPr>
-          <w:rFonts w:hint="eastAsia" w:asciiTheme="minorHAnsi" w:hAnsiTheme="minorHAnsi" w:eastAsiaTheme="minorEastAsia" w:cstheme="minorBidi"/>
-          <w:kern w:val="2"/>
-          <w:sz w:val="21"/>
-          <w:szCs w:val="24"/>
-          <w:lang w:val="en-US" w:eastAsia="zh-CN" w:bidi="ar-SA"/>
-        </w:rPr>
-        <w:t xml:space="preserve">        firmwareVersion.clear();</w:t>
-      </w:r>
-    </w:p>
-    <w:p>
-      <w:pPr>
-        <w:ind w:firstLine="420" w:firstLineChars="0"/>
-        <w:rPr>
-          <w:rFonts w:hint="eastAsia" w:asciiTheme="minorHAnsi" w:hAnsiTheme="minorHAnsi" w:eastAsiaTheme="minorEastAsia" w:cstheme="minorBidi"/>
-          <w:kern w:val="2"/>
-          <w:sz w:val="21"/>
-          <w:szCs w:val="24"/>
-          <w:lang w:val="en-US" w:eastAsia="zh-CN" w:bidi="ar-SA"/>
-        </w:rPr>
-      </w:pPr>
-      <w:r>
-        <w:rPr>
-          <w:rFonts w:hint="eastAsia" w:asciiTheme="minorHAnsi" w:hAnsiTheme="minorHAnsi" w:eastAsiaTheme="minorEastAsia" w:cstheme="minorBidi"/>
-          <w:kern w:val="2"/>
-          <w:sz w:val="21"/>
-          <w:szCs w:val="24"/>
-          <w:lang w:val="en-US" w:eastAsia="zh-CN" w:bidi="ar-SA"/>
-        </w:rPr>
-        <w:t xml:space="preserve">        device</w:t>
-      </w:r>
-      <w:r>
-        <w:rPr>
-          <w:rFonts w:hint="eastAsia" w:cstheme="minorBidi"/>
-          <w:kern w:val="2"/>
-          <w:sz w:val="21"/>
-          <w:szCs w:val="24"/>
-          <w:lang w:val="en-US" w:eastAsia="zh-CN" w:bidi="ar-SA"/>
-        </w:rPr>
-        <w:t>SN</w:t>
-      </w:r>
-      <w:r>
-        <w:rPr>
-          <w:rFonts w:hint="eastAsia" w:asciiTheme="minorHAnsi" w:hAnsiTheme="minorHAnsi" w:eastAsiaTheme="minorEastAsia" w:cstheme="minorBidi"/>
-          <w:kern w:val="2"/>
-          <w:sz w:val="21"/>
-          <w:szCs w:val="24"/>
-          <w:lang w:val="en-US" w:eastAsia="zh-CN" w:bidi="ar-SA"/>
-        </w:rPr>
-        <w:t>.clear();</w:t>
-      </w:r>
-    </w:p>
-    <w:p>
-      <w:pPr>
-        <w:ind w:firstLine="420" w:firstLineChars="0"/>
-        <w:rPr>
-          <w:rFonts w:hint="eastAsia" w:asciiTheme="minorHAnsi" w:hAnsiTheme="minorHAnsi" w:eastAsiaTheme="minorEastAsia" w:cstheme="minorBidi"/>
-          <w:kern w:val="2"/>
-          <w:sz w:val="21"/>
-          <w:szCs w:val="24"/>
-          <w:lang w:val="en-US" w:eastAsia="zh-CN" w:bidi="ar-SA"/>
-        </w:rPr>
-      </w:pPr>
-      <w:r>
-        <w:rPr>
-          <w:rFonts w:hint="eastAsia" w:asciiTheme="minorHAnsi" w:hAnsiTheme="minorHAnsi" w:eastAsiaTheme="minorEastAsia" w:cstheme="minorBidi"/>
-          <w:kern w:val="2"/>
-          <w:sz w:val="21"/>
-          <w:szCs w:val="24"/>
-          <w:lang w:val="en-US" w:eastAsia="zh-CN" w:bidi="ar-SA"/>
-        </w:rPr>
         <w:t xml:space="preserve">    }</w:t>
       </w:r>
+      <w:bookmarkStart w:id="23" w:name="_GoBack"/>
+      <w:bookmarkEnd w:id="23"/>
     </w:p>
     <w:p>
       <w:pPr>
@@ -11993,38 +11706,40 @@
           <w:lang w:val="en-US" w:eastAsia="zh-CN"/>
         </w:rPr>
         <w:tab/>
-        <w:t/>
-      </w:r>
-      <w:r>
-        <w:rPr>
-          <w:rFonts w:hint="eastAsia"/>
-          <w:lang w:val="en-US" w:eastAsia="zh-CN"/>
-        </w:rPr>
-        <w:tab/>
-        <w:t/>
-      </w:r>
-      <w:r>
-        <w:rPr>
-          <w:rFonts w:hint="eastAsia"/>
-          <w:lang w:val="en-US" w:eastAsia="zh-CN"/>
-        </w:rPr>
-        <w:tab/>
-        <w:t/>
-      </w:r>
-      <w:r>
-        <w:rPr>
-          <w:rFonts w:hint="eastAsia"/>
-          <w:lang w:val="en-US" w:eastAsia="zh-CN"/>
-        </w:rPr>
-        <w:tab/>
-        <w:t/>
-      </w:r>
-      <w:r>
-        <w:rPr>
-          <w:rFonts w:hint="eastAsia"/>
-          <w:lang w:val="en-US" w:eastAsia="zh-CN"/>
-        </w:rPr>
-        <w:tab/>
+      </w:r>
+      <w:r>
+        <w:rPr>
+          <w:rFonts w:hint="eastAsia"/>
+          <w:lang w:val="en-US" w:eastAsia="zh-CN"/>
+        </w:rPr>
+        <w:tab/>
+      </w:r>
+      <w:r>
+        <w:rPr>
+          <w:rFonts w:hint="eastAsia"/>
+          <w:lang w:val="en-US" w:eastAsia="zh-CN"/>
+        </w:rPr>
+        <w:tab/>
+      </w:r>
+      <w:r>
+        <w:rPr>
+          <w:rFonts w:hint="eastAsia"/>
+          <w:lang w:val="en-US" w:eastAsia="zh-CN"/>
+        </w:rPr>
+        <w:tab/>
+      </w:r>
+      <w:r>
+        <w:rPr>
+          <w:rFonts w:hint="eastAsia"/>
+          <w:lang w:val="en-US" w:eastAsia="zh-CN"/>
+        </w:rPr>
+        <w:tab/>
+      </w:r>
+      <w:r>
+        <w:rPr>
+          <w:rFonts w:hint="eastAsia"/>
+          <w:lang w:val="en-US" w:eastAsia="zh-CN"/>
+        </w:rPr>
         <w:t>升级前须停止扫描</w:t>
       </w:r>
     </w:p>

</xml_diff>